<commit_message>
implementazione valutazione media in foundation
</commit_message>
<xml_diff>
--- a/Documentazioni/Documentazione_foundation.docx
+++ b/Documentazioni/Documentazione_foundation.docx
@@ -2829,10 +2829,18 @@
           <w:lang w:val="it-IT"/>
         </w:rPr>
       </w:pPr>
-      <w:r>
-        <w:rPr>
-          <w:lang w:val="it-IT"/>
-        </w:rPr>
+    </w:p>
+    <w:p>
+      <w:pPr>
+        <w:rPr>
+          <w:lang w:val="it-IT"/>
+        </w:rPr>
+      </w:pPr>
+      <w:r>
+        <w:rPr>
+          <w:lang w:val="it-IT"/>
+        </w:rPr>
+        <w:lastRenderedPageBreak/>
         <w:t>F</w:t>
       </w:r>
       <w:r>
@@ -2858,262 +2866,961 @@
         <w:rPr>
           <w:lang w:val="it-IT"/>
         </w:rPr>
+        <w:t xml:space="preserve">DECIDO DI RINOMINARE tutto con </w:t>
+      </w:r>
+      <w:r>
+        <w:rPr>
+          <w:lang w:val="it-IT"/>
+        </w:rPr>
+        <w:t>“</w:t>
+      </w:r>
+      <w:r>
+        <w:rPr>
+          <w:lang w:val="it-IT"/>
+        </w:rPr>
+        <w:t>get</w:t>
+      </w:r>
+      <w:r>
+        <w:rPr>
+          <w:lang w:val="it-IT"/>
+        </w:rPr>
+        <w:t>O</w:t>
+      </w:r>
+      <w:r>
+        <w:rPr>
+          <w:lang w:val="it-IT"/>
+        </w:rPr>
+        <w:t>bj</w:t>
+      </w:r>
+      <w:r>
+        <w:rPr>
+          <w:lang w:val="it-IT"/>
+        </w:rPr>
+        <w:t>” nelle classi già fatte</w:t>
+      </w:r>
+      <w:r>
+        <w:rPr>
+          <w:lang w:val="it-IT"/>
+        </w:rPr>
+        <w:t xml:space="preserve"> per non ritoccare il persistent manager</w:t>
+      </w:r>
+      <w:r>
+        <w:rPr>
+          <w:lang w:val="it-IT"/>
+        </w:rPr>
+        <w:t>, ovvero un metodo standardizzato che ritorna l’oggetto dandogli come argomento il suo ID (PK)</w:t>
+      </w:r>
+    </w:p>
+    <w:p>
+      <w:pPr>
+        <w:rPr>
+          <w:lang w:val="it-IT"/>
+        </w:rPr>
+      </w:pPr>
+      <w:r>
+        <w:rPr>
+          <w:lang w:val="it-IT"/>
+        </w:rPr>
+        <w:t>Anche “saveObj” deve essere standardizzato</w:t>
+      </w:r>
+    </w:p>
+    <w:p>
+      <w:pPr>
+        <w:rPr>
+          <w:lang w:val="it-IT"/>
+        </w:rPr>
+      </w:pPr>
+    </w:p>
+    <w:p>
+      <w:pPr>
+        <w:rPr>
+          <w:lang w:val="it-IT"/>
+        </w:rPr>
+      </w:pPr>
+    </w:p>
+    <w:p>
+      <w:pPr>
+        <w:rPr>
+          <w:lang w:val="it-IT"/>
+        </w:rPr>
+      </w:pPr>
+      <w:r>
+        <w:rPr>
+          <w:lang w:val="it-IT"/>
+        </w:rPr>
+        <w:t>1)</w:t>
+      </w:r>
+      <w:r>
+        <w:rPr>
+          <w:lang w:val="it-IT"/>
+        </w:rPr>
+        <w:t>getInstance()-&gt; parte del pattern singleton</w:t>
+      </w:r>
+      <w:r>
+        <w:rPr>
+          <w:lang w:val="it-IT"/>
+        </w:rPr>
+        <w:t xml:space="preserve"> FATTO</w:t>
+      </w:r>
+    </w:p>
+    <w:p>
+      <w:pPr>
+        <w:rPr>
+          <w:lang w:val="it-IT"/>
+        </w:rPr>
+      </w:pPr>
+      <w:r>
+        <w:rPr>
+          <w:lang w:val="it-IT"/>
+        </w:rPr>
+        <w:t>2) retriveObj($class, $id)-&gt;metodo non</w:t>
+      </w:r>
+      <w:r>
+        <w:rPr>
+          <w:lang w:val="it-IT"/>
+        </w:rPr>
+        <w:t xml:space="preserve"> banale che fa la load si un oggetto dal suo id mediante la sua classe</w:t>
+      </w:r>
+      <w:r>
+        <w:rPr>
+          <w:lang w:val="it-IT"/>
+        </w:rPr>
+        <w:t xml:space="preserve"> FATTO</w:t>
+      </w:r>
+    </w:p>
+    <w:p>
+      <w:pPr>
+        <w:rPr>
+          <w:lang w:val="it-IT"/>
+        </w:rPr>
+      </w:pPr>
+      <w:r>
+        <w:rPr>
+          <w:lang w:val="it-IT"/>
+        </w:rPr>
+        <w:t>3)</w:t>
+      </w:r>
+      <w:r>
+        <w:rPr>
+          <w:lang w:val="it-IT"/>
+        </w:rPr>
+        <w:t xml:space="preserve"> uploadObj($obj)</w:t>
+      </w:r>
+      <w:r>
+        <w:rPr>
+          <w:lang w:val="it-IT"/>
+        </w:rPr>
+        <w:t>-&gt;metodo simile a quello di prima per fare l’upload di un oggetto sul db</w:t>
+      </w:r>
+    </w:p>
+    <w:p>
+      <w:pPr>
+        <w:rPr>
+          <w:lang w:val="it-IT"/>
+        </w:rPr>
+      </w:pPr>
+      <w:r>
+        <w:rPr>
+          <w:lang w:val="it-IT"/>
+        </w:rPr>
+        <w:t>FATTO</w:t>
+      </w:r>
+    </w:p>
+    <w:p>
+      <w:pPr>
+        <w:rPr>
+          <w:lang w:val="it-IT"/>
+        </w:rPr>
+      </w:pPr>
+      <w:r>
+        <w:rPr>
+          <w:lang w:val="it-IT"/>
+        </w:rPr>
+        <w:t>4)</w:t>
+      </w:r>
+      <w:r>
+        <w:rPr>
+          <w:lang w:val="it-IT"/>
+        </w:rPr>
+        <w:t xml:space="preserve"> </w:t>
+      </w:r>
+      <w:r>
+        <w:rPr>
+          <w:lang w:val="it-IT"/>
+        </w:rPr>
+        <w:t>getListaMediciAttiviFromTipologia($idTipologia)</w:t>
+      </w:r>
+      <w:r>
+        <w:rPr>
+          <w:lang w:val="it-IT"/>
+        </w:rPr>
+        <w:t>-&gt;non dovrebbe servire a molto (medici non bannati)?</w:t>
+      </w:r>
+    </w:p>
+    <w:p>
+      <w:pPr>
+        <w:rPr>
+          <w:lang w:val="it-IT"/>
+        </w:rPr>
+      </w:pPr>
+      <w:r>
+        <w:rPr>
+          <w:lang w:val="it-IT"/>
+        </w:rPr>
+        <w:t>FATTO</w:t>
+      </w:r>
+    </w:p>
+    <w:p>
+      <w:pPr>
+        <w:rPr>
+          <w:lang w:val="it-IT"/>
+        </w:rPr>
+      </w:pPr>
+      <w:r>
+        <w:rPr>
+          <w:lang w:val="it-IT"/>
+        </w:rPr>
+        <w:t>5)</w:t>
+      </w:r>
+      <w:r>
+        <w:rPr>
+          <w:lang w:val="it-IT"/>
+        </w:rPr>
+        <w:t xml:space="preserve"> </w:t>
+      </w:r>
+      <w:r>
+        <w:rPr>
+          <w:lang w:val="it-IT"/>
+        </w:rPr>
+        <w:t>retrivePazienteFromEmail($email)</w:t>
+      </w:r>
+      <w:r>
+        <w:rPr>
+          <w:lang w:val="it-IT"/>
+        </w:rPr>
+        <w:t>-&gt;restituisce il paziente dalla mail FATTO</w:t>
+      </w:r>
+    </w:p>
+    <w:p>
+      <w:pPr>
+        <w:rPr>
+          <w:lang w:val="it-IT"/>
+        </w:rPr>
+      </w:pPr>
+      <w:r>
+        <w:rPr>
+          <w:lang w:val="it-IT"/>
+        </w:rPr>
+        <w:t xml:space="preserve">6) </w:t>
+      </w:r>
+      <w:r>
+        <w:rPr>
+          <w:lang w:val="it-IT"/>
+        </w:rPr>
+        <w:t>retriveAmministratoreFromEmail($email)</w:t>
+      </w:r>
+      <w:r>
+        <w:rPr>
+          <w:lang w:val="it-IT"/>
+        </w:rPr>
+        <w:t>-&gt;</w:t>
+      </w:r>
+      <w:r>
+        <w:rPr>
+          <w:lang w:val="it-IT"/>
+        </w:rPr>
+        <w:t>restituisce l’ammini</w:t>
+      </w:r>
+      <w:r>
+        <w:rPr>
+          <w:lang w:val="it-IT"/>
+        </w:rPr>
+        <w:t>stratore dalla mail FATTO</w:t>
+      </w:r>
+    </w:p>
+    <w:p>
+      <w:pPr>
+        <w:rPr>
+          <w:lang w:val="it-IT"/>
+        </w:rPr>
+      </w:pPr>
+      <w:r>
+        <w:rPr>
+          <w:lang w:val="it-IT"/>
+        </w:rPr>
+        <w:t>retriveMedicoFromEmail($email)</w:t>
+      </w:r>
+      <w:r>
+        <w:rPr>
+          <w:lang w:val="it-IT"/>
+        </w:rPr>
+        <w:t>-&gt;restituisce il m</w:t>
+      </w:r>
+      <w:r>
+        <w:rPr>
+          <w:lang w:val="it-IT"/>
+        </w:rPr>
+        <w:t>edico dalla mail FATTO</w:t>
+      </w:r>
+    </w:p>
+    <w:p>
+      <w:pPr>
+        <w:rPr>
+          <w:lang w:val="it-IT"/>
+        </w:rPr>
+      </w:pPr>
+      <w:r>
+        <w:rPr>
+          <w:lang w:val="it-IT"/>
+        </w:rPr>
+        <w:t xml:space="preserve">7) getLikeNumber($idPost)-&gt; </w:t>
+      </w:r>
+      <w:r>
+        <w:rPr>
+          <w:lang w:val="it-IT"/>
+        </w:rPr>
+        <w:t>Mi implemento la va</w:t>
+      </w:r>
+      <w:r>
+        <w:rPr>
+          <w:lang w:val="it-IT"/>
+        </w:rPr>
+        <w:t>lutazione media di un medico</w:t>
+      </w:r>
+    </w:p>
+    <w:p>
+      <w:r>
+        <w:t>8)</w:t>
+      </w:r>
+      <w:r>
+        <w:t xml:space="preserve"> </w:t>
+      </w:r>
+      <w:r>
+        <w:t>retriveLike($idUser, $idPost) -&gt;inutile</w:t>
+      </w:r>
+    </w:p>
+    <w:p>
+      <w:pPr>
+        <w:rPr>
+          <w:lang w:val="it-IT"/>
+        </w:rPr>
+      </w:pPr>
+      <w:r>
+        <w:rPr>
+          <w:lang w:val="it-IT"/>
+        </w:rPr>
+        <w:t>9)</w:t>
+      </w:r>
+      <w:r>
+        <w:rPr>
+          <w:lang w:val="it-IT"/>
+        </w:rPr>
+        <w:t xml:space="preserve"> </w:t>
+      </w:r>
+      <w:r>
+        <w:rPr>
+          <w:lang w:val="it-IT"/>
+        </w:rPr>
+        <w:t>retriveFollow($idUser, $idFollowed)</w:t>
+      </w:r>
+      <w:r>
+        <w:rPr>
+          <w:lang w:val="it-IT"/>
+        </w:rPr>
+        <w:t>-&gt; inutile</w:t>
+      </w:r>
+    </w:p>
+    <w:p>
+      <w:pPr>
+        <w:rPr>
+          <w:lang w:val="it-IT"/>
+        </w:rPr>
+      </w:pPr>
+      <w:r>
+        <w:rPr>
+          <w:lang w:val="it-IT"/>
+        </w:rPr>
+        <w:t>10) deletePost($idPost, $idUser)-&gt; da riadatta</w:t>
+      </w:r>
+      <w:r>
+        <w:rPr>
+          <w:lang w:val="it-IT"/>
+        </w:rPr>
+        <w:t>re per fasce orarie ed appuntamenti?</w:t>
+      </w:r>
+    </w:p>
+    <w:p>
+      <w:pPr>
+        <w:rPr>
+          <w:lang w:val="it-IT"/>
+        </w:rPr>
+      </w:pPr>
+      <w:r>
+        <w:rPr>
+          <w:lang w:val="it-IT"/>
+        </w:rPr>
+        <w:t>11) deleteLike($idLike, $idUser)-&gt; da riadattare</w:t>
+      </w:r>
+      <w:r>
+        <w:rPr>
+          <w:lang w:val="it-IT"/>
+        </w:rPr>
+        <w:t xml:space="preserve"> per le recensioni?</w:t>
+      </w:r>
+    </w:p>
+    <w:p>
+      <w:r>
+        <w:t>12) deleteRelatedReports($id, $field = null)-&gt; B</w:t>
+      </w:r>
+      <w:r>
+        <w:t>OH</w:t>
+      </w:r>
+    </w:p>
+    <w:p>
+      <w:r>
+        <w:t>13) deleteImage($idImage) -&gt; PER LE IMMAGINI</w:t>
+      </w:r>
+    </w:p>
+    <w:p>
+      <w:pPr>
+        <w:rPr>
+          <w:lang w:val="it-IT"/>
+        </w:rPr>
+      </w:pPr>
+      <w:r>
+        <w:rPr>
+          <w:lang w:val="it-IT"/>
+        </w:rPr>
+        <w:t>14)</w:t>
+      </w:r>
+      <w:r>
+        <w:rPr>
+          <w:lang w:val="it-IT"/>
+        </w:rPr>
+        <w:t xml:space="preserve"> </w:t>
+      </w:r>
+      <w:r>
+        <w:rPr>
+          <w:lang w:val="it-IT"/>
+        </w:rPr>
+        <w:t>deleteImage($idImage)</w:t>
+      </w:r>
+      <w:r>
+        <w:rPr>
+          <w:lang w:val="it-IT"/>
+        </w:rPr>
+        <w:t>-&gt; boh</w:t>
+      </w:r>
+    </w:p>
+    <w:p>
+      <w:pPr>
+        <w:rPr>
+          <w:lang w:val="it-IT"/>
+        </w:rPr>
+      </w:pPr>
+      <w:r>
+        <w:rPr>
+          <w:lang w:val="it-IT"/>
+        </w:rPr>
         <w:lastRenderedPageBreak/>
-        <w:t xml:space="preserve">DECIDO DI RINOMINARE tutto con </w:t>
-      </w:r>
-      <w:r>
-        <w:rPr>
-          <w:lang w:val="it-IT"/>
-        </w:rPr>
-        <w:t>“</w:t>
-      </w:r>
-      <w:r>
-        <w:rPr>
-          <w:lang w:val="it-IT"/>
-        </w:rPr>
-        <w:t>get</w:t>
-      </w:r>
-      <w:r>
-        <w:rPr>
-          <w:lang w:val="it-IT"/>
-        </w:rPr>
-        <w:t>O</w:t>
-      </w:r>
-      <w:r>
-        <w:rPr>
-          <w:lang w:val="it-IT"/>
-        </w:rPr>
-        <w:t>bj</w:t>
-      </w:r>
-      <w:r>
-        <w:rPr>
-          <w:lang w:val="it-IT"/>
-        </w:rPr>
-        <w:t>” nelle classi già fatte</w:t>
-      </w:r>
-      <w:r>
-        <w:rPr>
-          <w:lang w:val="it-IT"/>
-        </w:rPr>
-        <w:t xml:space="preserve"> per non ritoccare il persistent manager</w:t>
-      </w:r>
-      <w:r>
-        <w:rPr>
-          <w:lang w:val="it-IT"/>
-        </w:rPr>
-        <w:t>, ovvero un metodo standardizzato che ritorna l’oggetto dandogli come argomento il suo ID (PK)</w:t>
-      </w:r>
-    </w:p>
-    <w:p>
-      <w:pPr>
-        <w:rPr>
-          <w:lang w:val="it-IT"/>
-        </w:rPr>
-      </w:pPr>
-      <w:r>
-        <w:rPr>
-          <w:lang w:val="it-IT"/>
-        </w:rPr>
-        <w:t>Anche “saveObj” deve essere standardizzato</w:t>
-      </w:r>
-    </w:p>
-    <w:p>
-      <w:pPr>
-        <w:rPr>
-          <w:lang w:val="it-IT"/>
-        </w:rPr>
-      </w:pPr>
-    </w:p>
-    <w:p>
-      <w:pPr>
-        <w:rPr>
-          <w:lang w:val="it-IT"/>
-        </w:rPr>
-      </w:pPr>
-    </w:p>
-    <w:p>
-      <w:pPr>
-        <w:rPr>
-          <w:lang w:val="it-IT"/>
-        </w:rPr>
-      </w:pPr>
-      <w:r>
-        <w:rPr>
-          <w:lang w:val="it-IT"/>
-        </w:rPr>
-        <w:t>1)</w:t>
-      </w:r>
-      <w:r>
-        <w:rPr>
-          <w:lang w:val="it-IT"/>
-        </w:rPr>
-        <w:t>getInstance()-&gt; parte del pattern singleton</w:t>
-      </w:r>
-    </w:p>
-    <w:p>
-      <w:pPr>
-        <w:rPr>
-          <w:lang w:val="it-IT"/>
-        </w:rPr>
-      </w:pPr>
-      <w:r>
-        <w:rPr>
-          <w:lang w:val="it-IT"/>
-        </w:rPr>
-        <w:t>2) retriveObj($class, $id)-&gt;metodo non</w:t>
-      </w:r>
-      <w:r>
-        <w:rPr>
-          <w:lang w:val="it-IT"/>
-        </w:rPr>
-        <w:t xml:space="preserve"> banale che fa la load si un oggetto dal suo id mediante la sua classe</w:t>
-      </w:r>
-    </w:p>
-    <w:p>
-      <w:pPr>
-        <w:rPr>
-          <w:lang w:val="it-IT"/>
-        </w:rPr>
-      </w:pPr>
-      <w:r>
-        <w:rPr>
-          <w:lang w:val="it-IT"/>
-        </w:rPr>
-        <w:t>3)</w:t>
-      </w:r>
-      <w:r>
-        <w:rPr>
-          <w:lang w:val="it-IT"/>
-        </w:rPr>
-        <w:t xml:space="preserve"> uploadObj($obj)</w:t>
-      </w:r>
-      <w:r>
-        <w:rPr>
-          <w:lang w:val="it-IT"/>
-        </w:rPr>
-        <w:t>-&gt;metodo simile a quello di prima per fare l’upload di un oggetto sul db</w:t>
-      </w:r>
-    </w:p>
-    <w:p>
-      <w:pPr>
-        <w:rPr>
-          <w:lang w:val="it-IT"/>
-        </w:rPr>
-      </w:pPr>
-      <w:r>
-        <w:rPr>
-          <w:lang w:val="it-IT"/>
-        </w:rPr>
-        <w:t>4)</w:t>
-      </w:r>
-      <w:r>
-        <w:rPr>
-          <w:lang w:val="it-IT"/>
-        </w:rPr>
-        <w:t xml:space="preserve"> getCommentList($idPost)</w:t>
-      </w:r>
-      <w:r>
-        <w:rPr>
-          <w:lang w:val="it-IT"/>
-        </w:rPr>
-        <w:t>-&gt;non dovrebbe servire a molto (medici non bannati)?</w:t>
-      </w:r>
-    </w:p>
-    <w:p>
-      <w:pPr>
-        <w:rPr>
-          <w:lang w:val="it-IT"/>
-        </w:rPr>
-      </w:pPr>
-      <w:r>
-        <w:rPr>
-          <w:lang w:val="it-IT"/>
-        </w:rPr>
-        <w:t>5)</w:t>
-      </w:r>
-      <w:r>
-        <w:rPr>
-          <w:lang w:val="it-IT"/>
-        </w:rPr>
-        <w:t xml:space="preserve"> retriveUserOnUsername($username)</w:t>
-      </w:r>
-      <w:r>
-        <w:rPr>
-          <w:lang w:val="it-IT"/>
-        </w:rPr>
-        <w:t>-&gt;va modificato per usare l’email</w:t>
-      </w:r>
-    </w:p>
-    <w:p>
-      <w:pPr>
-        <w:rPr>
-          <w:lang w:val="it-IT"/>
-        </w:rPr>
-      </w:pPr>
-      <w:r>
-        <w:rPr>
-          <w:lang w:val="it-IT"/>
-        </w:rPr>
-        <w:t xml:space="preserve">6) </w:t>
-      </w:r>
-      <w:r>
-        <w:rPr>
-          <w:lang w:val="it-IT"/>
-        </w:rPr>
-        <w:t>retriveModOnUsername($username)</w:t>
-      </w:r>
-      <w:r>
-        <w:rPr>
-          <w:lang w:val="it-IT"/>
-        </w:rPr>
-        <w:t>-&gt;va modificato per gli admin ed i medici</w:t>
-      </w:r>
-    </w:p>
-    <w:p>
-      <w:r>
-        <w:t>7)</w:t>
-      </w:r>
-      <w:r>
+        <w:t>15) uploadImagePost(EImage $image, EPost $post)-&gt;DA MODIFICARE PER L’AGGIUNTA DELLE PROPIC DEI ME</w:t>
+      </w:r>
+      <w:r>
+        <w:rPr>
+          <w:lang w:val="it-IT"/>
+        </w:rPr>
+        <w:t>DICI E DELLE IMMAGINI AI REFERTI</w:t>
+      </w:r>
+    </w:p>
+    <w:p>
+      <w:pPr>
+        <w:rPr>
+          <w:lang w:val="it-IT"/>
+        </w:rPr>
+      </w:pPr>
+      <w:r>
+        <w:rPr>
+          <w:lang w:val="it-IT"/>
+        </w:rPr>
+        <w:t>16)</w:t>
+      </w:r>
+      <w:r>
+        <w:rPr>
+          <w:lang w:val="it-IT"/>
+        </w:rPr>
         <w:t xml:space="preserve"> </w:t>
       </w:r>
       <w:r>
-        <w:t>getLikeNumber($idPost)-&gt; inutile</w:t>
-      </w:r>
-    </w:p>
-    <w:p>
-      <w:r>
-        <w:t>8)</w:t>
+        <w:rPr>
+          <w:lang w:val="it-IT"/>
+        </w:rPr>
+        <w:t>getLikesUserOfAPost($idPost)</w:t>
+      </w:r>
+      <w:r>
+        <w:rPr>
+          <w:lang w:val="it-IT"/>
+        </w:rPr>
+        <w:t>-&gt;inutile</w:t>
+      </w:r>
+    </w:p>
+    <w:p>
+      <w:pPr>
+        <w:rPr>
+          <w:lang w:val="it-IT"/>
+        </w:rPr>
+      </w:pPr>
+      <w:r>
+        <w:rPr>
+          <w:lang w:val="it-IT"/>
+        </w:rPr>
+        <w:t>17)</w:t>
+      </w:r>
+      <w:r>
+        <w:rPr>
+          <w:lang w:val="it-IT"/>
+        </w:rPr>
+        <w:t xml:space="preserve"> getUsersPofilePic($userArray)</w:t>
+      </w:r>
+      <w:r>
+        <w:rPr>
+          <w:lang w:val="it-IT"/>
+        </w:rPr>
+        <w:t xml:space="preserve"> -&gt; utilizzabile per un array di medici</w:t>
+      </w:r>
+    </w:p>
+    <w:p>
+      <w:r>
+        <w:t>18)</w:t>
       </w:r>
       <w:r>
         <w:t xml:space="preserve"> </w:t>
       </w:r>
       <w:r>
-        <w:t>retriveLike($idUser, $idPost) -&gt;inutile</w:t>
-      </w:r>
-    </w:p>
-    <w:p>
-      <w:pPr>
-        <w:rPr>
-          <w:lang w:val="it-IT"/>
-        </w:rPr>
-      </w:pPr>
-      <w:r>
-        <w:rPr>
-          <w:lang w:val="it-IT"/>
-        </w:rPr>
-        <w:t>9)</w:t>
-      </w:r>
-      <w:r>
-        <w:rPr>
-          <w:lang w:val="it-IT"/>
-        </w:rPr>
+        <w:t>getUsersPofilePic($userArray)-&gt; inutile</w:t>
+      </w:r>
+    </w:p>
+    <w:p>
+      <w:r>
+        <w:t>19)</w:t>
+      </w:r>
+      <w:r>
         <w:t xml:space="preserve"> </w:t>
       </w:r>
       <w:r>
-        <w:rPr>
-          <w:lang w:val="it-IT"/>
-        </w:rPr>
-        <w:t>retriveFollow($idUser, $idFollowed)</w:t>
+        <w:t>getFollowerNumb($idUser)-&gt;inutile</w:t>
+      </w:r>
+    </w:p>
+    <w:p>
+      <w:r>
+        <w:t>20) getFollowedUserList($idUser)-&gt; AGENDA DEL M</w:t>
+      </w:r>
+      <w:r>
+        <w:t>EDICO???</w:t>
+      </w:r>
+    </w:p>
+    <w:p>
+      <w:r>
+        <w:t>21)</w:t>
+      </w:r>
+      <w:r>
+        <w:t xml:space="preserve"> getFollowerUserList($idUser)</w:t>
+      </w:r>
+      <w:r>
+        <w:t>-&gt; inutile?</w:t>
+      </w:r>
+    </w:p>
+    <w:p>
+      <w:pPr>
+        <w:rPr>
+          <w:lang w:val="it-IT"/>
+        </w:rPr>
+      </w:pPr>
+      <w:r>
+        <w:rPr>
+          <w:lang w:val="it-IT"/>
+        </w:rPr>
+        <w:t>22) getSearchedPost($keyword)-&gt; serve un metodo che</w:t>
+      </w:r>
+      <w:r>
+        <w:rPr>
+          <w:lang w:val="it-IT"/>
+        </w:rPr>
+        <w:t xml:space="preserve"> torna i medici con una tipologia</w:t>
+      </w:r>
+    </w:p>
+    <w:p>
+      <w:pPr>
+        <w:rPr>
+          <w:lang w:val="it-IT"/>
+        </w:rPr>
+      </w:pPr>
+      <w:r>
+        <w:rPr>
+          <w:lang w:val="it-IT"/>
+        </w:rPr>
+        <w:t>23)</w:t>
+      </w:r>
+      <w:r>
+        <w:rPr>
+          <w:lang w:val="it-IT"/>
+        </w:rPr>
+        <w:t xml:space="preserve"> </w:t>
+      </w:r>
+      <w:r>
+        <w:rPr>
+          <w:lang w:val="it-IT"/>
+        </w:rPr>
+        <w:t>getSearchedUsers($keyword)</w:t>
+      </w:r>
+      <w:r>
+        <w:rPr>
+          <w:lang w:val="it-IT"/>
+        </w:rPr>
+        <w:t>-&gt;INUTILE</w:t>
+      </w:r>
+    </w:p>
+    <w:p>
+      <w:pPr>
+        <w:rPr>
+          <w:lang w:val="it-IT"/>
+        </w:rPr>
+      </w:pPr>
+      <w:r>
+        <w:rPr>
+          <w:lang w:val="it-IT"/>
+        </w:rPr>
+        <w:t>24)</w:t>
+      </w:r>
+      <w:r>
+        <w:rPr>
+          <w:lang w:val="it-IT"/>
+        </w:rPr>
+        <w:t xml:space="preserve"> getReportedPost()</w:t>
+      </w:r>
+      <w:r>
+        <w:rPr>
+          <w:lang w:val="it-IT"/>
+        </w:rPr>
+        <w:t>-&gt; TUTTI GLI APPUNTAMENTI PER L’ADMIN</w:t>
+      </w:r>
+    </w:p>
+    <w:p>
+      <w:r>
+        <w:t>25)</w:t>
+      </w:r>
+      <w:r>
+        <w:t xml:space="preserve"> </w:t>
+      </w:r>
+      <w:r>
+        <w:t>getReportedComment()-&gt;SIMILE AL PRECEDENTE</w:t>
+      </w:r>
+    </w:p>
+    <w:p>
+      <w:r>
+        <w:t>26) loadHomePage($id)-&gt; INUTILE</w:t>
+      </w:r>
+    </w:p>
+    <w:p>
+      <w:r>
+        <w:t>27)</w:t>
+      </w:r>
+      <w:r>
+        <w:t xml:space="preserve"> </w:t>
+      </w:r>
+      <w:r>
+        <w:t>findCommon($array1, $array2)-&gt; INUTILE</w:t>
+      </w:r>
+    </w:p>
+    <w:p>
+      <w:r>
+        <w:t>28)</w:t>
+      </w:r>
+      <w:r>
+        <w:t xml:space="preserve"> </w:t>
+      </w:r>
+      <w:r>
+        <w:t>loadVip()-&gt; INUTILE</w:t>
+      </w:r>
+    </w:p>
+    <w:p>
+      <w:pPr>
+        <w:rPr>
+          <w:lang w:val="it-IT"/>
+        </w:rPr>
+      </w:pPr>
+      <w:r>
+        <w:rPr>
+          <w:lang w:val="it-IT"/>
+        </w:rPr>
+        <w:t>29)</w:t>
+      </w:r>
+      <w:r>
+        <w:rPr>
+          <w:lang w:val="it-IT"/>
+        </w:rPr>
+        <w:t xml:space="preserve"> updateUserInfo($user)</w:t>
+      </w:r>
+      <w:r>
+        <w:rPr>
+          <w:lang w:val="it-IT"/>
+        </w:rPr>
+        <w:t>-&gt;DA ritoccare per l’aggiornamento delle informazioni</w:t>
+      </w:r>
+    </w:p>
+    <w:p>
+      <w:pPr>
+        <w:rPr>
+          <w:lang w:val="it-IT"/>
+        </w:rPr>
+      </w:pPr>
+      <w:r>
+        <w:rPr>
+          <w:lang w:val="it-IT"/>
+        </w:rPr>
+        <w:t>30)</w:t>
+      </w:r>
+      <w:r>
+        <w:rPr>
+          <w:lang w:val="it-IT"/>
+        </w:rPr>
+        <w:t xml:space="preserve"> updateUserVip($user)</w:t>
+      </w:r>
+      <w:r>
+        <w:rPr>
+          <w:lang w:val="it-IT"/>
+        </w:rPr>
+        <w:t>-&gt; non serve a molto (FORSE PER I BAN)</w:t>
+      </w:r>
+    </w:p>
+    <w:p>
+      <w:pPr>
+        <w:rPr>
+          <w:lang w:val="it-IT"/>
+        </w:rPr>
+      </w:pPr>
+      <w:r>
+        <w:rPr>
+          <w:lang w:val="it-IT"/>
+        </w:rPr>
+        <w:t>31)</w:t>
+      </w:r>
+      <w:r>
+        <w:rPr>
+          <w:lang w:val="it-IT"/>
+        </w:rPr>
+        <w:t xml:space="preserve"> updateUserBan($user)</w:t>
+      </w:r>
+      <w:r>
+        <w:rPr>
+          <w:lang w:val="it-IT"/>
+        </w:rPr>
+        <w:t>-&gt; QUESTO è DA IMPLEMENTARE BENE PER MEDICI E PAZ</w:t>
+      </w:r>
+    </w:p>
+    <w:p>
+      <w:pPr>
+        <w:rPr>
+          <w:lang w:val="it-IT"/>
+        </w:rPr>
+      </w:pPr>
+      <w:r>
+        <w:rPr>
+          <w:lang w:val="it-IT"/>
+        </w:rPr>
+        <w:t>32)</w:t>
+      </w:r>
+      <w:r>
+        <w:rPr>
+          <w:lang w:val="it-IT"/>
+        </w:rPr>
+        <w:t xml:space="preserve"> updateUserIdImage($user)</w:t>
+      </w:r>
+      <w:r>
+        <w:rPr>
+          <w:lang w:val="it-IT"/>
+        </w:rPr>
+        <w:t>-&gt; da utilizzare per medici e referti</w:t>
+      </w:r>
+    </w:p>
+    <w:p>
+      <w:pPr>
+        <w:rPr>
+          <w:lang w:val="it-IT"/>
+        </w:rPr>
+      </w:pPr>
+      <w:r>
+        <w:rPr>
+          <w:lang w:val="it-IT"/>
+        </w:rPr>
+        <w:t>33)</w:t>
+      </w:r>
+      <w:r>
+        <w:rPr>
+          <w:lang w:val="it-IT"/>
+        </w:rPr>
+        <w:t xml:space="preserve"> </w:t>
+      </w:r>
+      <w:r>
+        <w:rPr>
+          <w:lang w:val="it-IT"/>
+        </w:rPr>
+        <w:t>updateUserWarnings($user)</w:t>
+      </w:r>
+      <w:r>
+        <w:rPr>
+          <w:lang w:val="it-IT"/>
+        </w:rPr>
+        <w:t>-&gt;inutile</w:t>
+      </w:r>
+    </w:p>
+    <w:p>
+      <w:pPr>
+        <w:rPr>
+          <w:lang w:val="it-IT"/>
+        </w:rPr>
+      </w:pPr>
+      <w:r>
+        <w:rPr>
+          <w:lang w:val="it-IT"/>
+        </w:rPr>
+        <w:t>34)</w:t>
+      </w:r>
+      <w:r>
+        <w:rPr>
+          <w:lang w:val="it-IT"/>
+        </w:rPr>
+        <w:t xml:space="preserve"> updateUserUsername($user)</w:t>
+      </w:r>
+      <w:r>
+        <w:rPr>
+          <w:lang w:val="it-IT"/>
+        </w:rPr>
+        <w:t>-&gt; per il cambio mail</w:t>
+      </w:r>
+    </w:p>
+    <w:p>
+      <w:pPr>
+        <w:rPr>
+          <w:lang w:val="it-IT"/>
+        </w:rPr>
+      </w:pPr>
+      <w:r>
+        <w:rPr>
+          <w:lang w:val="it-IT"/>
+        </w:rPr>
+        <w:t>35)</w:t>
+      </w:r>
+      <w:r>
+        <w:rPr>
+          <w:lang w:val="it-IT"/>
+        </w:rPr>
+        <w:t xml:space="preserve"> updateUserPassword($user)</w:t>
+      </w:r>
+      <w:r>
+        <w:rPr>
+          <w:lang w:val="it-IT"/>
+        </w:rPr>
+        <w:t>-&gt; per l’aggiornamento della password</w:t>
+      </w:r>
+    </w:p>
+    <w:p>
+      <w:pPr>
+        <w:rPr>
+          <w:lang w:val="it-IT"/>
+        </w:rPr>
+      </w:pPr>
+      <w:r>
+        <w:rPr>
+          <w:lang w:val="it-IT"/>
+        </w:rPr>
+        <w:t>36)</w:t>
+      </w:r>
+      <w:r>
+        <w:rPr>
+          <w:lang w:val="it-IT"/>
+        </w:rPr>
+        <w:t xml:space="preserve"> </w:t>
+      </w:r>
+      <w:r>
+        <w:rPr>
+          <w:lang w:val="it-IT"/>
+        </w:rPr>
+        <w:t>updatePostBan($post)</w:t>
+      </w:r>
+      <w:r>
+        <w:rPr>
+          <w:lang w:val="it-IT"/>
+        </w:rPr>
+        <w:t>-&gt;inutile</w:t>
+      </w:r>
+    </w:p>
+    <w:p>
+      <w:pPr>
+        <w:rPr>
+          <w:lang w:val="it-IT"/>
+        </w:rPr>
+      </w:pPr>
+      <w:r>
+        <w:rPr>
+          <w:lang w:val="it-IT"/>
+        </w:rPr>
+        <w:t>37)</w:t>
+      </w:r>
+      <w:r>
+        <w:rPr>
+          <w:lang w:val="it-IT"/>
+        </w:rPr>
+        <w:t xml:space="preserve"> updateCommentBan($comment)</w:t>
+      </w:r>
+      <w:r>
+        <w:rPr>
+          <w:lang w:val="it-IT"/>
+        </w:rPr>
+        <w:t xml:space="preserve">-&gt; per una eventuale modifica delle recensioni </w:t>
+      </w:r>
+    </w:p>
+    <w:p>
+      <w:pPr>
+        <w:rPr>
+          <w:lang w:val="it-IT"/>
+        </w:rPr>
+      </w:pPr>
+      <w:r>
+        <w:rPr>
+          <w:lang w:val="it-IT"/>
+        </w:rPr>
+        <w:t>38)</w:t>
+      </w:r>
+      <w:r>
+        <w:rPr>
+          <w:lang w:val="it-IT"/>
+        </w:rPr>
+        <w:t xml:space="preserve"> verifyUserEmail($email)</w:t>
+      </w:r>
+      <w:r>
+        <w:rPr>
+          <w:lang w:val="it-IT"/>
+        </w:rPr>
+        <w:t>-&gt;corretto, va solo ritoccato ma da tenere</w:t>
+      </w:r>
+    </w:p>
+    <w:p>
+      <w:pPr>
+        <w:rPr>
+          <w:lang w:val="it-IT"/>
+        </w:rPr>
+      </w:pPr>
+      <w:r>
+        <w:rPr>
+          <w:lang w:val="it-IT"/>
+        </w:rPr>
+        <w:t xml:space="preserve">39) </w:t>
+      </w:r>
+      <w:r>
+        <w:rPr>
+          <w:lang w:val="it-IT"/>
+        </w:rPr>
+        <w:t>verifyUserUsername($username)</w:t>
       </w:r>
       <w:r>
         <w:rPr>
@@ -3132,237 +3839,68 @@
         <w:rPr>
           <w:lang w:val="it-IT"/>
         </w:rPr>
-        <w:t>10) deletePost($idPost, $idUser)-&gt; da riadatta</w:t>
-      </w:r>
-      <w:r>
-        <w:rPr>
-          <w:lang w:val="it-IT"/>
-        </w:rPr>
-        <w:t>re per fasce orarie ed appuntamenti?</w:t>
-      </w:r>
-    </w:p>
-    <w:p>
-      <w:pPr>
-        <w:rPr>
-          <w:lang w:val="it-IT"/>
-        </w:rPr>
-      </w:pPr>
-      <w:r>
-        <w:rPr>
-          <w:lang w:val="it-IT"/>
-        </w:rPr>
-        <w:t>11) deleteLike($idLike, $idUser)-&gt; da riadattare</w:t>
-      </w:r>
-      <w:r>
-        <w:rPr>
-          <w:lang w:val="it-IT"/>
-        </w:rPr>
-        <w:t xml:space="preserve"> per le recensioni?</w:t>
-      </w:r>
-    </w:p>
-    <w:p>
-      <w:r>
-        <w:t>12) deleteRelatedReports($id, $field = null)-&gt; B</w:t>
-      </w:r>
-      <w:r>
-        <w:t>OH</w:t>
-      </w:r>
-    </w:p>
-    <w:p>
-      <w:r>
-        <w:t>13) deleteImage($idImage) -&gt; PER LE IMMAGINI</w:t>
-      </w:r>
-    </w:p>
-    <w:p>
-      <w:pPr>
-        <w:rPr>
-          <w:lang w:val="it-IT"/>
-        </w:rPr>
-      </w:pPr>
-      <w:r>
-        <w:rPr>
-          <w:lang w:val="it-IT"/>
-        </w:rPr>
-        <w:t>14)</w:t>
-      </w:r>
-      <w:r>
-        <w:rPr>
-          <w:lang w:val="it-IT"/>
-        </w:rPr>
-        <w:t xml:space="preserve"> </w:t>
-      </w:r>
-      <w:r>
-        <w:rPr>
-          <w:lang w:val="it-IT"/>
-        </w:rPr>
-        <w:t>deleteImage($idImage)</w:t>
-      </w:r>
-      <w:r>
-        <w:rPr>
-          <w:lang w:val="it-IT"/>
-        </w:rPr>
-        <w:t>-&gt; boh</w:t>
-      </w:r>
-    </w:p>
-    <w:p>
-      <w:pPr>
-        <w:rPr>
-          <w:lang w:val="it-IT"/>
-        </w:rPr>
-      </w:pPr>
-      <w:r>
-        <w:rPr>
-          <w:lang w:val="it-IT"/>
-        </w:rPr>
-        <w:t>15) uploadImagePost(EImage $image, EPost $post)-&gt;DA MODIFICARE PER L’AGGIUNTA DELLE PROPIC DEI ME</w:t>
-      </w:r>
-      <w:r>
-        <w:rPr>
-          <w:lang w:val="it-IT"/>
-        </w:rPr>
-        <w:t>DICI E DELLE IMMAGINI AI REFERTI</w:t>
-      </w:r>
-    </w:p>
-    <w:p>
-      <w:pPr>
-        <w:rPr>
-          <w:lang w:val="it-IT"/>
-        </w:rPr>
-      </w:pPr>
-      <w:r>
-        <w:rPr>
-          <w:lang w:val="it-IT"/>
-        </w:rPr>
-        <w:t>16)</w:t>
-      </w:r>
-      <w:r>
-        <w:rPr>
-          <w:lang w:val="it-IT"/>
-        </w:rPr>
-        <w:t xml:space="preserve"> </w:t>
-      </w:r>
-      <w:r>
-        <w:rPr>
-          <w:lang w:val="it-IT"/>
-        </w:rPr>
-        <w:t>getLikesUserOfAPost($idPost)</w:t>
-      </w:r>
-      <w:r>
-        <w:rPr>
-          <w:lang w:val="it-IT"/>
-        </w:rPr>
-        <w:t>-&gt;inutile</w:t>
-      </w:r>
-    </w:p>
-    <w:p>
-      <w:pPr>
-        <w:rPr>
-          <w:lang w:val="it-IT"/>
-        </w:rPr>
-      </w:pPr>
-      <w:r>
-        <w:rPr>
-          <w:lang w:val="it-IT"/>
-        </w:rPr>
-        <w:t>17)</w:t>
-      </w:r>
-      <w:r>
-        <w:rPr>
-          <w:lang w:val="it-IT"/>
-        </w:rPr>
-        <w:t xml:space="preserve"> getUsersPofilePic($userArray)</w:t>
-      </w:r>
-      <w:r>
-        <w:rPr>
-          <w:lang w:val="it-IT"/>
-        </w:rPr>
-        <w:t xml:space="preserve"> -&gt; utilizzabile per un array di medici</w:t>
-      </w:r>
-    </w:p>
-    <w:p>
-      <w:r>
-        <w:t>18)</w:t>
-      </w:r>
-      <w:r>
-        <w:t xml:space="preserve"> </w:t>
-      </w:r>
-      <w:r>
-        <w:t>getUsersPofilePic($userArray)-&gt; inutile</w:t>
-      </w:r>
-    </w:p>
-    <w:p>
-      <w:r>
-        <w:t>19)</w:t>
-      </w:r>
-      <w:r>
-        <w:t xml:space="preserve"> </w:t>
-      </w:r>
-      <w:r>
-        <w:t>getFollowerNumb($idUser)-&gt;inutile</w:t>
-      </w:r>
-    </w:p>
-    <w:p>
-      <w:r>
         <w:lastRenderedPageBreak/>
-        <w:t>20) getFollowedUserList($idUser)-&gt; AGENDA DEL M</w:t>
-      </w:r>
-      <w:r>
-        <w:t>EDICO???</w:t>
-      </w:r>
-    </w:p>
-    <w:p>
-      <w:r>
-        <w:t>21)</w:t>
-      </w:r>
-      <w:r>
-        <w:t xml:space="preserve"> getFollowerUserList($idUser)</w:t>
-      </w:r>
-      <w:r>
-        <w:t>-&gt; inutile?</w:t>
-      </w:r>
-    </w:p>
-    <w:p>
-      <w:pPr>
-        <w:rPr>
-          <w:lang w:val="it-IT"/>
-        </w:rPr>
-      </w:pPr>
-      <w:r>
-        <w:rPr>
-          <w:lang w:val="it-IT"/>
-        </w:rPr>
-        <w:t>22) getSearchedPost($keyword)-&gt; serve un metodo che</w:t>
-      </w:r>
-      <w:r>
-        <w:rPr>
-          <w:lang w:val="it-IT"/>
-        </w:rPr>
-        <w:t xml:space="preserve"> torna i medici con una tipologia</w:t>
-      </w:r>
-    </w:p>
-    <w:p>
-      <w:pPr>
-        <w:rPr>
-          <w:lang w:val="it-IT"/>
-        </w:rPr>
-      </w:pPr>
-      <w:r>
-        <w:rPr>
-          <w:lang w:val="it-IT"/>
-        </w:rPr>
-        <w:t>23)</w:t>
-      </w:r>
-      <w:r>
-        <w:rPr>
-          <w:lang w:val="it-IT"/>
-        </w:rPr>
-        <w:t xml:space="preserve"> </w:t>
-      </w:r>
-      <w:r>
-        <w:rPr>
-          <w:lang w:val="it-IT"/>
-        </w:rPr>
-        <w:t>getSearchedUsers($keyword)</w:t>
+        <w:t>40)</w:t>
+      </w:r>
+      <w:r>
+        <w:rPr>
+          <w:lang w:val="it-IT"/>
+        </w:rPr>
+        <w:t xml:space="preserve"> loadUserPage($id)</w:t>
+      </w:r>
+      <w:r>
+        <w:rPr>
+          <w:lang w:val="it-IT"/>
+        </w:rPr>
+        <w:t>-&gt;vedere i propri appuntamenti</w:t>
+      </w:r>
+    </w:p>
+    <w:p>
+      <w:pPr>
+        <w:rPr>
+          <w:lang w:val="it-IT"/>
+        </w:rPr>
+      </w:pPr>
+      <w:r>
+        <w:rPr>
+          <w:lang w:val="it-IT"/>
+        </w:rPr>
+        <w:t>41) loadPostPerCategory($category)-&gt; load dei medici da</w:t>
+      </w:r>
+      <w:r>
+        <w:rPr>
+          <w:lang w:val="it-IT"/>
+        </w:rPr>
+        <w:t>lla categoria</w:t>
+      </w:r>
+    </w:p>
+    <w:p>
+      <w:r>
+        <w:t>42) loadPostInExplore($idUser)-&gt; INUTILE</w:t>
+      </w:r>
+    </w:p>
+    <w:p>
+      <w:r>
+        <w:t>43) loadPostInVisited($idPost)-&gt; INUTILE</w:t>
+      </w:r>
+    </w:p>
+    <w:p>
+      <w:pPr>
+        <w:rPr>
+          <w:lang w:val="it-IT"/>
+        </w:rPr>
+      </w:pPr>
+      <w:r>
+        <w:rPr>
+          <w:lang w:val="it-IT"/>
+        </w:rPr>
+        <w:t xml:space="preserve">44) </w:t>
+      </w:r>
+      <w:r>
+        <w:rPr>
+          <w:lang w:val="it-IT"/>
+        </w:rPr>
+        <w:t>getFollowedList($idUser)</w:t>
       </w:r>
       <w:r>
         <w:rPr>
@@ -3381,435 +3919,6 @@
         <w:rPr>
           <w:lang w:val="it-IT"/>
         </w:rPr>
-        <w:t>24)</w:t>
-      </w:r>
-      <w:r>
-        <w:rPr>
-          <w:lang w:val="it-IT"/>
-        </w:rPr>
-        <w:t xml:space="preserve"> getReportedPost()</w:t>
-      </w:r>
-      <w:r>
-        <w:rPr>
-          <w:lang w:val="it-IT"/>
-        </w:rPr>
-        <w:t>-&gt; TUTTI GLI APPUNTAMENTI PER L’ADMIN</w:t>
-      </w:r>
-    </w:p>
-    <w:p>
-      <w:r>
-        <w:t>25)</w:t>
-      </w:r>
-      <w:r>
-        <w:t xml:space="preserve"> </w:t>
-      </w:r>
-      <w:r>
-        <w:t>getReportedComment()-&gt;SIMILE AL PRECEDENTE</w:t>
-      </w:r>
-    </w:p>
-    <w:p>
-      <w:r>
-        <w:t>26) loadHomePage($id)-&gt; INUTILE</w:t>
-      </w:r>
-    </w:p>
-    <w:p>
-      <w:r>
-        <w:t>27)</w:t>
-      </w:r>
-      <w:r>
-        <w:t xml:space="preserve"> </w:t>
-      </w:r>
-      <w:r>
-        <w:t>findCommon($array1, $array2)-&gt; INUTILE</w:t>
-      </w:r>
-    </w:p>
-    <w:p>
-      <w:r>
-        <w:t>28)</w:t>
-      </w:r>
-      <w:r>
-        <w:t xml:space="preserve"> </w:t>
-      </w:r>
-      <w:r>
-        <w:t>loadVip()-&gt; INUTILE</w:t>
-      </w:r>
-    </w:p>
-    <w:p>
-      <w:pPr>
-        <w:rPr>
-          <w:lang w:val="it-IT"/>
-        </w:rPr>
-      </w:pPr>
-      <w:r>
-        <w:rPr>
-          <w:lang w:val="it-IT"/>
-        </w:rPr>
-        <w:t>29)</w:t>
-      </w:r>
-      <w:r>
-        <w:rPr>
-          <w:lang w:val="it-IT"/>
-        </w:rPr>
-        <w:t xml:space="preserve"> updateUserInfo($user)</w:t>
-      </w:r>
-      <w:r>
-        <w:rPr>
-          <w:lang w:val="it-IT"/>
-        </w:rPr>
-        <w:t>-&gt;DA ritoccare per l’aggiornamento delle informazioni</w:t>
-      </w:r>
-    </w:p>
-    <w:p>
-      <w:pPr>
-        <w:rPr>
-          <w:lang w:val="it-IT"/>
-        </w:rPr>
-      </w:pPr>
-      <w:r>
-        <w:rPr>
-          <w:lang w:val="it-IT"/>
-        </w:rPr>
-        <w:t>30)</w:t>
-      </w:r>
-      <w:r>
-        <w:rPr>
-          <w:lang w:val="it-IT"/>
-        </w:rPr>
-        <w:t xml:space="preserve"> updateUserVip($user)</w:t>
-      </w:r>
-      <w:r>
-        <w:rPr>
-          <w:lang w:val="it-IT"/>
-        </w:rPr>
-        <w:t>-&gt; non serve a molto (FORSE PER I BAN)</w:t>
-      </w:r>
-    </w:p>
-    <w:p>
-      <w:pPr>
-        <w:rPr>
-          <w:lang w:val="it-IT"/>
-        </w:rPr>
-      </w:pPr>
-      <w:r>
-        <w:rPr>
-          <w:lang w:val="it-IT"/>
-        </w:rPr>
-        <w:t>31)</w:t>
-      </w:r>
-      <w:r>
-        <w:rPr>
-          <w:lang w:val="it-IT"/>
-        </w:rPr>
-        <w:t xml:space="preserve"> updateUserBan($user)</w:t>
-      </w:r>
-      <w:r>
-        <w:rPr>
-          <w:lang w:val="it-IT"/>
-        </w:rPr>
-        <w:t>-&gt; QUESTO è DA IMPLEMENTARE BENE PER MEDICI E PAZ</w:t>
-      </w:r>
-    </w:p>
-    <w:p>
-      <w:pPr>
-        <w:rPr>
-          <w:lang w:val="it-IT"/>
-        </w:rPr>
-      </w:pPr>
-      <w:r>
-        <w:rPr>
-          <w:lang w:val="it-IT"/>
-        </w:rPr>
-        <w:t>32)</w:t>
-      </w:r>
-      <w:r>
-        <w:rPr>
-          <w:lang w:val="it-IT"/>
-        </w:rPr>
-        <w:t xml:space="preserve"> updateUserIdImage($user)</w:t>
-      </w:r>
-      <w:r>
-        <w:rPr>
-          <w:lang w:val="it-IT"/>
-        </w:rPr>
-        <w:t>-&gt; da utilizzare per medici e referti</w:t>
-      </w:r>
-    </w:p>
-    <w:p>
-      <w:pPr>
-        <w:rPr>
-          <w:lang w:val="it-IT"/>
-        </w:rPr>
-      </w:pPr>
-      <w:r>
-        <w:rPr>
-          <w:lang w:val="it-IT"/>
-        </w:rPr>
-        <w:t>33)</w:t>
-      </w:r>
-      <w:r>
-        <w:rPr>
-          <w:lang w:val="it-IT"/>
-        </w:rPr>
-        <w:t xml:space="preserve"> </w:t>
-      </w:r>
-      <w:r>
-        <w:rPr>
-          <w:lang w:val="it-IT"/>
-        </w:rPr>
-        <w:t>updateUserWarnings($user)</w:t>
-      </w:r>
-      <w:r>
-        <w:rPr>
-          <w:lang w:val="it-IT"/>
-        </w:rPr>
-        <w:t>-&gt;inutile</w:t>
-      </w:r>
-    </w:p>
-    <w:p>
-      <w:pPr>
-        <w:rPr>
-          <w:lang w:val="it-IT"/>
-        </w:rPr>
-      </w:pPr>
-      <w:r>
-        <w:rPr>
-          <w:lang w:val="it-IT"/>
-        </w:rPr>
-        <w:t>34)</w:t>
-      </w:r>
-      <w:r>
-        <w:rPr>
-          <w:lang w:val="it-IT"/>
-        </w:rPr>
-        <w:t xml:space="preserve"> updateUserUsername($user)</w:t>
-      </w:r>
-      <w:r>
-        <w:rPr>
-          <w:lang w:val="it-IT"/>
-        </w:rPr>
-        <w:t>-&gt; per il cambio mail</w:t>
-      </w:r>
-    </w:p>
-    <w:p>
-      <w:pPr>
-        <w:rPr>
-          <w:lang w:val="it-IT"/>
-        </w:rPr>
-      </w:pPr>
-      <w:r>
-        <w:rPr>
-          <w:lang w:val="it-IT"/>
-        </w:rPr>
-        <w:t>35)</w:t>
-      </w:r>
-      <w:r>
-        <w:rPr>
-          <w:lang w:val="it-IT"/>
-        </w:rPr>
-        <w:t xml:space="preserve"> updateUserPassword($user)</w:t>
-      </w:r>
-      <w:r>
-        <w:rPr>
-          <w:lang w:val="it-IT"/>
-        </w:rPr>
-        <w:t>-&gt; per l’aggiornamento della password</w:t>
-      </w:r>
-    </w:p>
-    <w:p>
-      <w:pPr>
-        <w:rPr>
-          <w:lang w:val="it-IT"/>
-        </w:rPr>
-      </w:pPr>
-      <w:r>
-        <w:rPr>
-          <w:lang w:val="it-IT"/>
-        </w:rPr>
-        <w:t>36)</w:t>
-      </w:r>
-      <w:r>
-        <w:rPr>
-          <w:lang w:val="it-IT"/>
-        </w:rPr>
-        <w:t xml:space="preserve"> </w:t>
-      </w:r>
-      <w:r>
-        <w:rPr>
-          <w:lang w:val="it-IT"/>
-        </w:rPr>
-        <w:t>updatePostBan($post)</w:t>
-      </w:r>
-      <w:r>
-        <w:rPr>
-          <w:lang w:val="it-IT"/>
-        </w:rPr>
-        <w:t>-&gt;inutile</w:t>
-      </w:r>
-    </w:p>
-    <w:p>
-      <w:pPr>
-        <w:rPr>
-          <w:lang w:val="it-IT"/>
-        </w:rPr>
-      </w:pPr>
-      <w:r>
-        <w:rPr>
-          <w:lang w:val="it-IT"/>
-        </w:rPr>
-        <w:t>37)</w:t>
-      </w:r>
-      <w:r>
-        <w:rPr>
-          <w:lang w:val="it-IT"/>
-        </w:rPr>
-        <w:t xml:space="preserve"> updateCommentBan($comment)</w:t>
-      </w:r>
-      <w:r>
-        <w:rPr>
-          <w:lang w:val="it-IT"/>
-        </w:rPr>
-        <w:t xml:space="preserve">-&gt; per una eventuale modifica delle recensioni </w:t>
-      </w:r>
-    </w:p>
-    <w:p>
-      <w:pPr>
-        <w:rPr>
-          <w:lang w:val="it-IT"/>
-        </w:rPr>
-      </w:pPr>
-      <w:r>
-        <w:rPr>
-          <w:lang w:val="it-IT"/>
-        </w:rPr>
-        <w:t>38)</w:t>
-      </w:r>
-      <w:r>
-        <w:rPr>
-          <w:lang w:val="it-IT"/>
-        </w:rPr>
-        <w:t xml:space="preserve"> verifyUserEmail($email)</w:t>
-      </w:r>
-      <w:r>
-        <w:rPr>
-          <w:lang w:val="it-IT"/>
-        </w:rPr>
-        <w:t>-&gt;corretto, va solo ritoccato ma da tenere</w:t>
-      </w:r>
-    </w:p>
-    <w:p>
-      <w:pPr>
-        <w:rPr>
-          <w:lang w:val="it-IT"/>
-        </w:rPr>
-      </w:pPr>
-      <w:r>
-        <w:rPr>
-          <w:lang w:val="it-IT"/>
-        </w:rPr>
-        <w:t xml:space="preserve">39) </w:t>
-      </w:r>
-      <w:r>
-        <w:rPr>
-          <w:lang w:val="it-IT"/>
-        </w:rPr>
-        <w:t>verifyUserUsername($username)</w:t>
-      </w:r>
-      <w:r>
-        <w:rPr>
-          <w:lang w:val="it-IT"/>
-        </w:rPr>
-        <w:t>-&gt; inutile</w:t>
-      </w:r>
-    </w:p>
-    <w:p>
-      <w:pPr>
-        <w:rPr>
-          <w:lang w:val="it-IT"/>
-        </w:rPr>
-      </w:pPr>
-      <w:r>
-        <w:rPr>
-          <w:lang w:val="it-IT"/>
-        </w:rPr>
-        <w:t>40)</w:t>
-      </w:r>
-      <w:r>
-        <w:rPr>
-          <w:lang w:val="it-IT"/>
-        </w:rPr>
-        <w:t xml:space="preserve"> loadUserPage($id)</w:t>
-      </w:r>
-      <w:r>
-        <w:rPr>
-          <w:lang w:val="it-IT"/>
-        </w:rPr>
-        <w:t>-&gt;vedere i propri appuntamenti</w:t>
-      </w:r>
-    </w:p>
-    <w:p>
-      <w:pPr>
-        <w:rPr>
-          <w:lang w:val="it-IT"/>
-        </w:rPr>
-      </w:pPr>
-      <w:r>
-        <w:rPr>
-          <w:lang w:val="it-IT"/>
-        </w:rPr>
-        <w:t>41) loadPostPerCategory($category)-&gt; load dei medici da</w:t>
-      </w:r>
-      <w:r>
-        <w:rPr>
-          <w:lang w:val="it-IT"/>
-        </w:rPr>
-        <w:t>lla categoria</w:t>
-      </w:r>
-    </w:p>
-    <w:p>
-      <w:r>
-        <w:t>42) loadPostInExplore($idUser)-&gt; INUTILE</w:t>
-      </w:r>
-    </w:p>
-    <w:p>
-      <w:r>
-        <w:t>43) loadPostInVisited($idPost)-&gt; INUTILE</w:t>
-      </w:r>
-    </w:p>
-    <w:p>
-      <w:pPr>
-        <w:rPr>
-          <w:lang w:val="it-IT"/>
-        </w:rPr>
-      </w:pPr>
-      <w:r>
-        <w:rPr>
-          <w:lang w:val="it-IT"/>
-        </w:rPr>
-        <w:t xml:space="preserve">44) </w:t>
-      </w:r>
-      <w:r>
-        <w:rPr>
-          <w:lang w:val="it-IT"/>
-        </w:rPr>
-        <w:t>getFollowedList($idUser)</w:t>
-      </w:r>
-      <w:r>
-        <w:rPr>
-          <w:lang w:val="it-IT"/>
-        </w:rPr>
-        <w:t>-&gt;INUTILE</w:t>
-      </w:r>
-    </w:p>
-    <w:p>
-      <w:pPr>
-        <w:rPr>
-          <w:lang w:val="it-IT"/>
-        </w:rPr>
-      </w:pPr>
-      <w:r>
-        <w:rPr>
-          <w:lang w:val="it-IT"/>
-        </w:rPr>
         <w:t>45) getFollowerList($idUser)-&gt;per i medici da</w:t>
       </w:r>
       <w:r>
@@ -3821,7 +3930,6 @@
     </w:p>
     <w:p>
       <w:r>
-        <w:lastRenderedPageBreak/>
         <w:t>46)</w:t>
       </w:r>
       <w:r>

</xml_diff>

<commit_message>
modifiche persistent manager e classi F
</commit_message>
<xml_diff>
--- a/Documentazioni/Documentazione_foundation.docx
+++ b/Documentazioni/Documentazione_foundation.docx
@@ -2960,7 +2960,14 @@
         <w:rPr>
           <w:lang w:val="it-IT"/>
         </w:rPr>
-        <w:t xml:space="preserve"> FATTO</w:t>
+        <w:t xml:space="preserve"> </w:t>
+      </w:r>
+      <w:r>
+        <w:rPr>
+          <w:color w:val="196B24" w:themeColor="accent3"/>
+          <w:lang w:val="it-IT"/>
+        </w:rPr>
+        <w:t>FATTO</w:t>
       </w:r>
     </w:p>
     <w:p>
@@ -2985,7 +2992,14 @@
         <w:rPr>
           <w:lang w:val="it-IT"/>
         </w:rPr>
-        <w:t xml:space="preserve"> FATTO</w:t>
+        <w:t xml:space="preserve"> </w:t>
+      </w:r>
+      <w:r>
+        <w:rPr>
+          <w:color w:val="196B24" w:themeColor="accent3"/>
+          <w:lang w:val="it-IT"/>
+        </w:rPr>
+        <w:t>FATTO</w:t>
       </w:r>
     </w:p>
     <w:p>
@@ -3021,10 +3035,17 @@
       </w:pPr>
       <w:r>
         <w:rPr>
+          <w:color w:val="196B24" w:themeColor="accent3"/>
           <w:lang w:val="it-IT"/>
         </w:rPr>
         <w:t>FATTO</w:t>
       </w:r>
+      <w:r>
+        <w:rPr>
+          <w:lang w:val="it-IT"/>
+        </w:rPr>
+        <w:t xml:space="preserve"> </w:t>
+      </w:r>
     </w:p>
     <w:p>
       <w:pPr>
@@ -3065,10 +3086,17 @@
       </w:pPr>
       <w:r>
         <w:rPr>
+          <w:color w:val="196B24" w:themeColor="accent3"/>
           <w:lang w:val="it-IT"/>
         </w:rPr>
         <w:t>FATTO</w:t>
       </w:r>
+      <w:r>
+        <w:rPr>
+          <w:lang w:val="it-IT"/>
+        </w:rPr>
+        <w:t xml:space="preserve"> </w:t>
+      </w:r>
     </w:p>
     <w:p>
       <w:pPr>
@@ -3098,7 +3126,14 @@
         <w:rPr>
           <w:lang w:val="it-IT"/>
         </w:rPr>
-        <w:t>-&gt;restituisce il paziente dalla mail FATTO</w:t>
+        <w:t xml:space="preserve">-&gt;restituisce il paziente dalla mail </w:t>
+      </w:r>
+      <w:r>
+        <w:rPr>
+          <w:color w:val="196B24" w:themeColor="accent3"/>
+          <w:lang w:val="it-IT"/>
+        </w:rPr>
+        <w:t>FATTO</w:t>
       </w:r>
     </w:p>
     <w:p>
@@ -3135,45 +3170,65 @@
         <w:rPr>
           <w:lang w:val="it-IT"/>
         </w:rPr>
-        <w:t>stratore dalla mail FATTO</w:t>
-      </w:r>
-    </w:p>
-    <w:p>
-      <w:pPr>
-        <w:rPr>
-          <w:lang w:val="it-IT"/>
-        </w:rPr>
-      </w:pPr>
-      <w:r>
-        <w:rPr>
-          <w:lang w:val="it-IT"/>
-        </w:rPr>
-        <w:t>retriveMedicoFromEmail($email)</w:t>
-      </w:r>
-      <w:r>
-        <w:rPr>
-          <w:lang w:val="it-IT"/>
-        </w:rPr>
-        <w:t>-&gt;restituisce il m</w:t>
-      </w:r>
-      <w:r>
-        <w:rPr>
-          <w:lang w:val="it-IT"/>
-        </w:rPr>
-        <w:t>edico dalla mail FATTO</w:t>
-      </w:r>
-    </w:p>
-    <w:p>
-      <w:pPr>
-        <w:rPr>
-          <w:lang w:val="it-IT"/>
-        </w:rPr>
-      </w:pPr>
-      <w:r>
-        <w:rPr>
-          <w:lang w:val="it-IT"/>
-        </w:rPr>
-        <w:t xml:space="preserve">7) getLikeNumber($idPost)-&gt; </w:t>
+        <w:t xml:space="preserve">stratore dalla mail </w:t>
+      </w:r>
+      <w:r>
+        <w:rPr>
+          <w:color w:val="196B24" w:themeColor="accent3"/>
+          <w:lang w:val="it-IT"/>
+        </w:rPr>
+        <w:t>FATTO</w:t>
+      </w:r>
+    </w:p>
+    <w:p>
+      <w:pPr>
+        <w:rPr>
+          <w:lang w:val="it-IT"/>
+        </w:rPr>
+      </w:pPr>
+      <w:r>
+        <w:rPr>
+          <w:lang w:val="it-IT"/>
+        </w:rPr>
+        <w:t>retriveMedicoFromEmail($email)-&gt;restituisce il m</w:t>
+      </w:r>
+      <w:r>
+        <w:rPr>
+          <w:lang w:val="it-IT"/>
+        </w:rPr>
+        <w:t xml:space="preserve">edico dalla mail </w:t>
+      </w:r>
+      <w:r>
+        <w:rPr>
+          <w:color w:val="196B24" w:themeColor="accent3"/>
+          <w:lang w:val="it-IT"/>
+        </w:rPr>
+        <w:t>FATTO</w:t>
+      </w:r>
+    </w:p>
+    <w:p>
+      <w:pPr>
+        <w:rPr>
+          <w:lang w:val="it-IT"/>
+        </w:rPr>
+      </w:pPr>
+      <w:r>
+        <w:rPr>
+          <w:lang w:val="it-IT"/>
+        </w:rPr>
+        <w:t xml:space="preserve">7) </w:t>
+      </w:r>
+      <w:r>
+        <w:rPr>
+          <w:lang w:val="it-IT"/>
+        </w:rPr>
+        <w:t>getaveragevalutazione($IdMedico)</w:t>
+      </w:r>
+      <w:r>
+        <w:rPr>
+          <w:lang w:val="it-IT"/>
+        </w:rPr>
+        <w:t xml:space="preserve">-&gt; </w:t>
       </w:r>
       <w:r>
         <w:rPr>
@@ -3187,29 +3242,125 @@
         </w:rPr>
         <w:t>lutazione media di un medico</w:t>
       </w:r>
-    </w:p>
-    <w:p>
-      <w:r>
-        <w:t>8)</w:t>
-      </w:r>
-      <w:r>
+      <w:r>
+        <w:rPr>
+          <w:lang w:val="it-IT"/>
+        </w:rPr>
         <w:t xml:space="preserve"> </w:t>
       </w:r>
       <w:r>
-        <w:t>retriveLike($idUser, $idPost) -&gt;inutile</w:t>
-      </w:r>
-    </w:p>
-    <w:p>
-      <w:pPr>
-        <w:rPr>
-          <w:lang w:val="it-IT"/>
-        </w:rPr>
-      </w:pPr>
-      <w:r>
-        <w:rPr>
-          <w:lang w:val="it-IT"/>
-        </w:rPr>
-        <w:t>9)</w:t>
+        <w:rPr>
+          <w:color w:val="196B24" w:themeColor="accent3"/>
+          <w:lang w:val="it-IT"/>
+        </w:rPr>
+        <w:t>FATTO</w:t>
+      </w:r>
+    </w:p>
+    <w:p>
+      <w:pPr>
+        <w:rPr>
+          <w:lang w:val="it-IT"/>
+        </w:rPr>
+      </w:pPr>
+      <w:r>
+        <w:rPr>
+          <w:lang w:val="it-IT"/>
+        </w:rPr>
+        <w:t xml:space="preserve">10) </w:t>
+      </w:r>
+      <w:r>
+        <w:rPr>
+          <w:lang w:val="it-IT"/>
+        </w:rPr>
+        <w:t>liberafasciaoraria($IdFascia_oraria)</w:t>
+      </w:r>
+      <w:r>
+        <w:rPr>
+          <w:lang w:val="it-IT"/>
+        </w:rPr>
+        <w:t xml:space="preserve">-&gt; </w:t>
+      </w:r>
+      <w:r>
+        <w:rPr>
+          <w:lang w:val="it-IT"/>
+        </w:rPr>
+        <w:t xml:space="preserve">Per la cancellazione di una fascia oraria, con controllo se presente o meno un appuntamento nella fascia selezionata </w:t>
+      </w:r>
+      <w:r>
+        <w:rPr>
+          <w:color w:val="196B24" w:themeColor="accent3"/>
+          <w:lang w:val="it-IT"/>
+        </w:rPr>
+        <w:t>FATTO</w:t>
+      </w:r>
+    </w:p>
+    <w:p>
+      <w:pPr>
+        <w:rPr>
+          <w:lang w:val="it-IT"/>
+        </w:rPr>
+      </w:pPr>
+      <w:r>
+        <w:rPr>
+          <w:lang w:val="it-IT"/>
+        </w:rPr>
+        <w:t xml:space="preserve">11) </w:t>
+      </w:r>
+      <w:r>
+        <w:rPr>
+          <w:lang w:val="it-IT"/>
+        </w:rPr>
+        <w:t>cancellaRecensione($IdRecensione)</w:t>
+      </w:r>
+      <w:r>
+        <w:rPr>
+          <w:lang w:val="it-IT"/>
+        </w:rPr>
+        <w:t xml:space="preserve">-&gt; </w:t>
+      </w:r>
+      <w:r>
+        <w:rPr>
+          <w:lang w:val="it-IT"/>
+        </w:rPr>
+        <w:t>Per la c</w:t>
+      </w:r>
+      <w:r>
+        <w:rPr>
+          <w:lang w:val="it-IT"/>
+        </w:rPr>
+        <w:t xml:space="preserve">ancellazione di una recensione </w:t>
+      </w:r>
+      <w:r>
+        <w:rPr>
+          <w:color w:val="196B24" w:themeColor="accent3"/>
+          <w:lang w:val="it-IT"/>
+        </w:rPr>
+        <w:t>FATTO</w:t>
+      </w:r>
+    </w:p>
+    <w:p>
+      <w:pPr>
+        <w:rPr>
+          <w:lang w:val="it-IT"/>
+        </w:rPr>
+      </w:pPr>
+      <w:r>
+        <w:rPr>
+          <w:lang w:val="it-IT"/>
+        </w:rPr>
+        <w:t xml:space="preserve">13) </w:t>
+      </w:r>
+      <w:r>
+        <w:rPr>
+          <w:lang w:val="it-IT"/>
+        </w:rPr>
+        <w:t>cancellaImmagine($IdImmagine)</w:t>
+      </w:r>
+      <w:r>
+        <w:rPr>
+          <w:lang w:val="it-IT"/>
+        </w:rPr>
+        <w:t xml:space="preserve"> -&gt; PER LE IMMAGINI</w:t>
       </w:r>
       <w:r>
         <w:rPr>
@@ -3219,9 +3370,533 @@
       </w:r>
       <w:r>
         <w:rPr>
-          <w:lang w:val="it-IT"/>
-        </w:rPr>
-        <w:t>retriveFollow($idUser, $idFollowed)</w:t>
+          <w:color w:val="196B24" w:themeColor="accent3"/>
+          <w:lang w:val="it-IT"/>
+        </w:rPr>
+        <w:t>FATTO</w:t>
+      </w:r>
+    </w:p>
+    <w:p>
+      <w:pPr>
+        <w:rPr>
+          <w:lang w:val="it-IT"/>
+        </w:rPr>
+      </w:pPr>
+      <w:r>
+        <w:rPr>
+          <w:lang w:val="it-IT"/>
+        </w:rPr>
+        <w:t xml:space="preserve">15) </w:t>
+      </w:r>
+      <w:r>
+        <w:rPr>
+          <w:lang w:val="it-IT"/>
+        </w:rPr>
+        <w:t>caricaimmaginemedico(EImmagine $immagine, EMedico $medico)</w:t>
+      </w:r>
+      <w:r>
+        <w:rPr>
+          <w:lang w:val="it-IT"/>
+        </w:rPr>
+        <w:t>-&gt;</w:t>
+      </w:r>
+      <w:r>
+        <w:rPr>
+          <w:lang w:val="it-IT"/>
+        </w:rPr>
+        <w:t>per settare la propic del medico e salvarla nel Db</w:t>
+      </w:r>
+    </w:p>
+    <w:p>
+      <w:pPr>
+        <w:rPr>
+          <w:lang w:val="it-IT"/>
+        </w:rPr>
+      </w:pPr>
+      <w:r>
+        <w:rPr>
+          <w:lang w:val="it-IT"/>
+        </w:rPr>
+        <w:t>16)</w:t>
+      </w:r>
+      <w:r>
+        <w:rPr>
+          <w:lang w:val="it-IT"/>
+        </w:rPr>
+        <w:t xml:space="preserve"> </w:t>
+      </w:r>
+      <w:r>
+        <w:rPr>
+          <w:lang w:val="it-IT"/>
+        </w:rPr>
+        <w:t>getLikesUserOfAPost($idPost)</w:t>
+      </w:r>
+      <w:r>
+        <w:rPr>
+          <w:lang w:val="it-IT"/>
+        </w:rPr>
+        <w:t>-&gt;inutile</w:t>
+      </w:r>
+    </w:p>
+    <w:p>
+      <w:pPr>
+        <w:rPr>
+          <w:lang w:val="it-IT"/>
+        </w:rPr>
+      </w:pPr>
+      <w:r>
+        <w:rPr>
+          <w:lang w:val="it-IT"/>
+        </w:rPr>
+        <w:t>17)</w:t>
+      </w:r>
+      <w:r>
+        <w:rPr>
+          <w:lang w:val="it-IT"/>
+        </w:rPr>
+        <w:t xml:space="preserve"> getUsersPofilePic($userArray)</w:t>
+      </w:r>
+      <w:r>
+        <w:rPr>
+          <w:lang w:val="it-IT"/>
+        </w:rPr>
+        <w:t xml:space="preserve"> -&gt; utilizzabile per un array di medici</w:t>
+      </w:r>
+    </w:p>
+    <w:p>
+      <w:r>
+        <w:lastRenderedPageBreak/>
+        <w:t>18)</w:t>
+      </w:r>
+      <w:r>
+        <w:t xml:space="preserve"> </w:t>
+      </w:r>
+      <w:r>
+        <w:t>getUsersPofilePic($userArray)-&gt; inutile</w:t>
+      </w:r>
+    </w:p>
+    <w:p>
+      <w:r>
+        <w:t>19)</w:t>
+      </w:r>
+      <w:r>
+        <w:t xml:space="preserve"> </w:t>
+      </w:r>
+      <w:r>
+        <w:t>getFollowerNumb($idUser)-&gt;inutile</w:t>
+      </w:r>
+    </w:p>
+    <w:p>
+      <w:r>
+        <w:t>20) getFollowedUserList($idUser)-&gt; AGENDA DEL M</w:t>
+      </w:r>
+      <w:r>
+        <w:t>EDICO???</w:t>
+      </w:r>
+    </w:p>
+    <w:p>
+      <w:r>
+        <w:t>21)</w:t>
+      </w:r>
+      <w:r>
+        <w:t xml:space="preserve"> getFollowerUserList($idUser)</w:t>
+      </w:r>
+      <w:r>
+        <w:t>-&gt; inutile?</w:t>
+      </w:r>
+    </w:p>
+    <w:p>
+      <w:pPr>
+        <w:rPr>
+          <w:lang w:val="it-IT"/>
+        </w:rPr>
+      </w:pPr>
+      <w:r>
+        <w:rPr>
+          <w:lang w:val="it-IT"/>
+        </w:rPr>
+        <w:t>22) getSearchedPost($keyword)-&gt; serve un metodo che</w:t>
+      </w:r>
+      <w:r>
+        <w:rPr>
+          <w:lang w:val="it-IT"/>
+        </w:rPr>
+        <w:t xml:space="preserve"> torna i medici con una tipologia</w:t>
+      </w:r>
+    </w:p>
+    <w:p>
+      <w:pPr>
+        <w:rPr>
+          <w:lang w:val="it-IT"/>
+        </w:rPr>
+      </w:pPr>
+      <w:r>
+        <w:rPr>
+          <w:lang w:val="it-IT"/>
+        </w:rPr>
+        <w:t>23)</w:t>
+      </w:r>
+      <w:r>
+        <w:rPr>
+          <w:lang w:val="it-IT"/>
+        </w:rPr>
+        <w:t xml:space="preserve"> </w:t>
+      </w:r>
+      <w:r>
+        <w:rPr>
+          <w:lang w:val="it-IT"/>
+        </w:rPr>
+        <w:t>getSearchedUsers($keyword)</w:t>
+      </w:r>
+      <w:r>
+        <w:rPr>
+          <w:lang w:val="it-IT"/>
+        </w:rPr>
+        <w:t>-&gt;INUTILE</w:t>
+      </w:r>
+    </w:p>
+    <w:p>
+      <w:pPr>
+        <w:rPr>
+          <w:lang w:val="it-IT"/>
+        </w:rPr>
+      </w:pPr>
+      <w:r>
+        <w:rPr>
+          <w:lang w:val="it-IT"/>
+        </w:rPr>
+        <w:t>24)</w:t>
+      </w:r>
+      <w:r>
+        <w:rPr>
+          <w:lang w:val="it-IT"/>
+        </w:rPr>
+        <w:t xml:space="preserve"> getReportedPost()</w:t>
+      </w:r>
+      <w:r>
+        <w:rPr>
+          <w:lang w:val="it-IT"/>
+        </w:rPr>
+        <w:t>-&gt; TUTTI GLI APPUNTAMENTI PER L’ADMIN</w:t>
+      </w:r>
+    </w:p>
+    <w:p>
+      <w:r>
+        <w:t>25)</w:t>
+      </w:r>
+      <w:r>
+        <w:t xml:space="preserve"> </w:t>
+      </w:r>
+      <w:r>
+        <w:t>getReportedComment()-&gt;SIMILE AL PRECEDENTE</w:t>
+      </w:r>
+    </w:p>
+    <w:p>
+      <w:r>
+        <w:t>26) loadHomePage($id)-&gt; INUTILE</w:t>
+      </w:r>
+    </w:p>
+    <w:p>
+      <w:r>
+        <w:t>27)</w:t>
+      </w:r>
+      <w:r>
+        <w:t xml:space="preserve"> </w:t>
+      </w:r>
+      <w:r>
+        <w:t>findCommon($array1, $array2)-&gt; INUTILE</w:t>
+      </w:r>
+    </w:p>
+    <w:p>
+      <w:r>
+        <w:t>28)</w:t>
+      </w:r>
+      <w:r>
+        <w:t xml:space="preserve"> </w:t>
+      </w:r>
+      <w:r>
+        <w:t>loadVip()-&gt; INUTILE</w:t>
+      </w:r>
+    </w:p>
+    <w:p>
+      <w:pPr>
+        <w:rPr>
+          <w:lang w:val="it-IT"/>
+        </w:rPr>
+      </w:pPr>
+      <w:r>
+        <w:rPr>
+          <w:lang w:val="it-IT"/>
+        </w:rPr>
+        <w:t>29)</w:t>
+      </w:r>
+      <w:r>
+        <w:rPr>
+          <w:lang w:val="it-IT"/>
+        </w:rPr>
+        <w:t xml:space="preserve"> updateUserInfo($user)</w:t>
+      </w:r>
+      <w:r>
+        <w:rPr>
+          <w:lang w:val="it-IT"/>
+        </w:rPr>
+        <w:t>-&gt;DA ritoccare per l’aggiornamento delle informazioni</w:t>
+      </w:r>
+    </w:p>
+    <w:p>
+      <w:pPr>
+        <w:rPr>
+          <w:lang w:val="it-IT"/>
+        </w:rPr>
+      </w:pPr>
+      <w:r>
+        <w:rPr>
+          <w:lang w:val="it-IT"/>
+        </w:rPr>
+        <w:t>30)</w:t>
+      </w:r>
+      <w:r>
+        <w:rPr>
+          <w:lang w:val="it-IT"/>
+        </w:rPr>
+        <w:t xml:space="preserve"> updateUserVip($user)</w:t>
+      </w:r>
+      <w:r>
+        <w:rPr>
+          <w:lang w:val="it-IT"/>
+        </w:rPr>
+        <w:t>-&gt; non serve a molto (FORSE PER I BAN)</w:t>
+      </w:r>
+    </w:p>
+    <w:p>
+      <w:pPr>
+        <w:rPr>
+          <w:lang w:val="it-IT"/>
+        </w:rPr>
+      </w:pPr>
+      <w:r>
+        <w:rPr>
+          <w:lang w:val="it-IT"/>
+        </w:rPr>
+        <w:t>31)</w:t>
+      </w:r>
+      <w:r>
+        <w:rPr>
+          <w:lang w:val="it-IT"/>
+        </w:rPr>
+        <w:t xml:space="preserve"> updateUserBan($user)</w:t>
+      </w:r>
+      <w:r>
+        <w:rPr>
+          <w:lang w:val="it-IT"/>
+        </w:rPr>
+        <w:t>-&gt; QUESTO è DA IMPLEMENTARE BENE PER MEDICI E PAZ</w:t>
+      </w:r>
+    </w:p>
+    <w:p>
+      <w:pPr>
+        <w:rPr>
+          <w:lang w:val="it-IT"/>
+        </w:rPr>
+      </w:pPr>
+      <w:r>
+        <w:rPr>
+          <w:lang w:val="it-IT"/>
+        </w:rPr>
+        <w:t>32)</w:t>
+      </w:r>
+      <w:r>
+        <w:rPr>
+          <w:lang w:val="it-IT"/>
+        </w:rPr>
+        <w:t xml:space="preserve"> updateUserIdImage($user)</w:t>
+      </w:r>
+      <w:r>
+        <w:rPr>
+          <w:lang w:val="it-IT"/>
+        </w:rPr>
+        <w:t>-&gt; da utilizzare per medici e referti</w:t>
+      </w:r>
+    </w:p>
+    <w:p>
+      <w:pPr>
+        <w:rPr>
+          <w:lang w:val="it-IT"/>
+        </w:rPr>
+      </w:pPr>
+      <w:r>
+        <w:rPr>
+          <w:lang w:val="it-IT"/>
+        </w:rPr>
+        <w:t>33)</w:t>
+      </w:r>
+      <w:r>
+        <w:rPr>
+          <w:lang w:val="it-IT"/>
+        </w:rPr>
+        <w:t xml:space="preserve"> </w:t>
+      </w:r>
+      <w:r>
+        <w:rPr>
+          <w:lang w:val="it-IT"/>
+        </w:rPr>
+        <w:t>updateUserWarnings($user)</w:t>
+      </w:r>
+      <w:r>
+        <w:rPr>
+          <w:lang w:val="it-IT"/>
+        </w:rPr>
+        <w:t>-&gt;inutile</w:t>
+      </w:r>
+    </w:p>
+    <w:p>
+      <w:pPr>
+        <w:rPr>
+          <w:lang w:val="it-IT"/>
+        </w:rPr>
+      </w:pPr>
+      <w:r>
+        <w:rPr>
+          <w:lang w:val="it-IT"/>
+        </w:rPr>
+        <w:t>34)</w:t>
+      </w:r>
+      <w:r>
+        <w:rPr>
+          <w:lang w:val="it-IT"/>
+        </w:rPr>
+        <w:t xml:space="preserve"> updateUserUsername($user)</w:t>
+      </w:r>
+      <w:r>
+        <w:rPr>
+          <w:lang w:val="it-IT"/>
+        </w:rPr>
+        <w:t>-&gt; per il cambio mail</w:t>
+      </w:r>
+    </w:p>
+    <w:p>
+      <w:pPr>
+        <w:rPr>
+          <w:lang w:val="it-IT"/>
+        </w:rPr>
+      </w:pPr>
+      <w:r>
+        <w:rPr>
+          <w:lang w:val="it-IT"/>
+        </w:rPr>
+        <w:t>35)</w:t>
+      </w:r>
+      <w:r>
+        <w:rPr>
+          <w:lang w:val="it-IT"/>
+        </w:rPr>
+        <w:t xml:space="preserve"> updateUserPassword($user)</w:t>
+      </w:r>
+      <w:r>
+        <w:rPr>
+          <w:lang w:val="it-IT"/>
+        </w:rPr>
+        <w:t>-&gt; per l’aggiornamento della password</w:t>
+      </w:r>
+    </w:p>
+    <w:p>
+      <w:pPr>
+        <w:rPr>
+          <w:lang w:val="it-IT"/>
+        </w:rPr>
+      </w:pPr>
+      <w:r>
+        <w:rPr>
+          <w:lang w:val="it-IT"/>
+        </w:rPr>
+        <w:t>36)</w:t>
+      </w:r>
+      <w:r>
+        <w:rPr>
+          <w:lang w:val="it-IT"/>
+        </w:rPr>
+        <w:t xml:space="preserve"> </w:t>
+      </w:r>
+      <w:r>
+        <w:rPr>
+          <w:lang w:val="it-IT"/>
+        </w:rPr>
+        <w:t>updatePostBan($post)</w:t>
+      </w:r>
+      <w:r>
+        <w:rPr>
+          <w:lang w:val="it-IT"/>
+        </w:rPr>
+        <w:t>-&gt;inutile</w:t>
+      </w:r>
+    </w:p>
+    <w:p>
+      <w:pPr>
+        <w:rPr>
+          <w:lang w:val="it-IT"/>
+        </w:rPr>
+      </w:pPr>
+      <w:r>
+        <w:rPr>
+          <w:lang w:val="it-IT"/>
+        </w:rPr>
+        <w:t>37)</w:t>
+      </w:r>
+      <w:r>
+        <w:rPr>
+          <w:lang w:val="it-IT"/>
+        </w:rPr>
+        <w:t xml:space="preserve"> updateCommentBan($comment)</w:t>
+      </w:r>
+      <w:r>
+        <w:rPr>
+          <w:lang w:val="it-IT"/>
+        </w:rPr>
+        <w:t xml:space="preserve">-&gt; per una eventuale modifica delle recensioni </w:t>
+      </w:r>
+    </w:p>
+    <w:p>
+      <w:pPr>
+        <w:rPr>
+          <w:lang w:val="it-IT"/>
+        </w:rPr>
+      </w:pPr>
+      <w:r>
+        <w:rPr>
+          <w:lang w:val="it-IT"/>
+        </w:rPr>
+        <w:t>38)</w:t>
+      </w:r>
+      <w:r>
+        <w:rPr>
+          <w:lang w:val="it-IT"/>
+        </w:rPr>
+        <w:t xml:space="preserve"> verifyUserEmail($email)</w:t>
+      </w:r>
+      <w:r>
+        <w:rPr>
+          <w:lang w:val="it-IT"/>
+        </w:rPr>
+        <w:t>-&gt;corretto, va solo ritoccato ma da tenere</w:t>
+      </w:r>
+    </w:p>
+    <w:p>
+      <w:pPr>
+        <w:rPr>
+          <w:lang w:val="it-IT"/>
+        </w:rPr>
+      </w:pPr>
+      <w:r>
+        <w:rPr>
+          <w:lang w:val="it-IT"/>
+        </w:rPr>
+        <w:t xml:space="preserve">39) </w:t>
+      </w:r>
+      <w:r>
+        <w:rPr>
+          <w:lang w:val="it-IT"/>
+        </w:rPr>
+        <w:t>verifyUserUsername($username)</w:t>
       </w:r>
       <w:r>
         <w:rPr>
@@ -3240,76 +3915,48 @@
         <w:rPr>
           <w:lang w:val="it-IT"/>
         </w:rPr>
-        <w:t>10) deletePost($idPost, $idUser)-&gt; da riadatta</w:t>
-      </w:r>
-      <w:r>
-        <w:rPr>
-          <w:lang w:val="it-IT"/>
-        </w:rPr>
-        <w:t>re per fasce orarie ed appuntamenti?</w:t>
-      </w:r>
-    </w:p>
-    <w:p>
-      <w:pPr>
-        <w:rPr>
-          <w:lang w:val="it-IT"/>
-        </w:rPr>
-      </w:pPr>
-      <w:r>
-        <w:rPr>
-          <w:lang w:val="it-IT"/>
-        </w:rPr>
-        <w:t>11) deleteLike($idLike, $idUser)-&gt; da riadattare</w:t>
-      </w:r>
-      <w:r>
-        <w:rPr>
-          <w:lang w:val="it-IT"/>
-        </w:rPr>
-        <w:t xml:space="preserve"> per le recensioni?</w:t>
-      </w:r>
-    </w:p>
-    <w:p>
-      <w:r>
-        <w:t>12) deleteRelatedReports($id, $field = null)-&gt; B</w:t>
-      </w:r>
-      <w:r>
-        <w:t>OH</w:t>
-      </w:r>
-    </w:p>
-    <w:p>
-      <w:r>
-        <w:t>13) deleteImage($idImage) -&gt; PER LE IMMAGINI</w:t>
-      </w:r>
-    </w:p>
-    <w:p>
-      <w:pPr>
-        <w:rPr>
-          <w:lang w:val="it-IT"/>
-        </w:rPr>
-      </w:pPr>
-      <w:r>
-        <w:rPr>
-          <w:lang w:val="it-IT"/>
-        </w:rPr>
-        <w:t>14)</w:t>
-      </w:r>
-      <w:r>
-        <w:rPr>
-          <w:lang w:val="it-IT"/>
-        </w:rPr>
-        <w:t xml:space="preserve"> </w:t>
-      </w:r>
-      <w:r>
-        <w:rPr>
-          <w:lang w:val="it-IT"/>
-        </w:rPr>
-        <w:t>deleteImage($idImage)</w:t>
-      </w:r>
-      <w:r>
-        <w:rPr>
-          <w:lang w:val="it-IT"/>
-        </w:rPr>
-        <w:t>-&gt; boh</w:t>
+        <w:t>40)</w:t>
+      </w:r>
+      <w:r>
+        <w:rPr>
+          <w:lang w:val="it-IT"/>
+        </w:rPr>
+        <w:t xml:space="preserve"> loadUserPage($id)</w:t>
+      </w:r>
+      <w:r>
+        <w:rPr>
+          <w:lang w:val="it-IT"/>
+        </w:rPr>
+        <w:t>-&gt;vedere i propri appuntamenti</w:t>
+      </w:r>
+    </w:p>
+    <w:p>
+      <w:pPr>
+        <w:rPr>
+          <w:lang w:val="it-IT"/>
+        </w:rPr>
+      </w:pPr>
+      <w:r>
+        <w:rPr>
+          <w:lang w:val="it-IT"/>
+        </w:rPr>
+        <w:t>41) loadPostPerCategory($category)-&gt; load dei medici da</w:t>
+      </w:r>
+      <w:r>
+        <w:rPr>
+          <w:lang w:val="it-IT"/>
+        </w:rPr>
+        <w:t>lla categoria</w:t>
+      </w:r>
+    </w:p>
+    <w:p>
+      <w:r>
+        <w:t>42) loadPostInExplore($idUser)-&gt; INUTILE</w:t>
+      </w:r>
+    </w:p>
+    <w:p>
+      <w:r>
+        <w:t>43) loadPostInVisited($idPost)-&gt; INUTILE</w:t>
       </w:r>
     </w:p>
     <w:p>
@@ -3323,577 +3970,6 @@
           <w:lang w:val="it-IT"/>
         </w:rPr>
         <w:lastRenderedPageBreak/>
-        <w:t>15) uploadImagePost(EImage $image, EPost $post)-&gt;DA MODIFICARE PER L’AGGIUNTA DELLE PROPIC DEI ME</w:t>
-      </w:r>
-      <w:r>
-        <w:rPr>
-          <w:lang w:val="it-IT"/>
-        </w:rPr>
-        <w:t>DICI E DELLE IMMAGINI AI REFERTI</w:t>
-      </w:r>
-    </w:p>
-    <w:p>
-      <w:pPr>
-        <w:rPr>
-          <w:lang w:val="it-IT"/>
-        </w:rPr>
-      </w:pPr>
-      <w:r>
-        <w:rPr>
-          <w:lang w:val="it-IT"/>
-        </w:rPr>
-        <w:t>16)</w:t>
-      </w:r>
-      <w:r>
-        <w:rPr>
-          <w:lang w:val="it-IT"/>
-        </w:rPr>
-        <w:t xml:space="preserve"> </w:t>
-      </w:r>
-      <w:r>
-        <w:rPr>
-          <w:lang w:val="it-IT"/>
-        </w:rPr>
-        <w:t>getLikesUserOfAPost($idPost)</w:t>
-      </w:r>
-      <w:r>
-        <w:rPr>
-          <w:lang w:val="it-IT"/>
-        </w:rPr>
-        <w:t>-&gt;inutile</w:t>
-      </w:r>
-    </w:p>
-    <w:p>
-      <w:pPr>
-        <w:rPr>
-          <w:lang w:val="it-IT"/>
-        </w:rPr>
-      </w:pPr>
-      <w:r>
-        <w:rPr>
-          <w:lang w:val="it-IT"/>
-        </w:rPr>
-        <w:t>17)</w:t>
-      </w:r>
-      <w:r>
-        <w:rPr>
-          <w:lang w:val="it-IT"/>
-        </w:rPr>
-        <w:t xml:space="preserve"> getUsersPofilePic($userArray)</w:t>
-      </w:r>
-      <w:r>
-        <w:rPr>
-          <w:lang w:val="it-IT"/>
-        </w:rPr>
-        <w:t xml:space="preserve"> -&gt; utilizzabile per un array di medici</w:t>
-      </w:r>
-    </w:p>
-    <w:p>
-      <w:r>
-        <w:t>18)</w:t>
-      </w:r>
-      <w:r>
-        <w:t xml:space="preserve"> </w:t>
-      </w:r>
-      <w:r>
-        <w:t>getUsersPofilePic($userArray)-&gt; inutile</w:t>
-      </w:r>
-    </w:p>
-    <w:p>
-      <w:r>
-        <w:t>19)</w:t>
-      </w:r>
-      <w:r>
-        <w:t xml:space="preserve"> </w:t>
-      </w:r>
-      <w:r>
-        <w:t>getFollowerNumb($idUser)-&gt;inutile</w:t>
-      </w:r>
-    </w:p>
-    <w:p>
-      <w:r>
-        <w:t>20) getFollowedUserList($idUser)-&gt; AGENDA DEL M</w:t>
-      </w:r>
-      <w:r>
-        <w:t>EDICO???</w:t>
-      </w:r>
-    </w:p>
-    <w:p>
-      <w:r>
-        <w:t>21)</w:t>
-      </w:r>
-      <w:r>
-        <w:t xml:space="preserve"> getFollowerUserList($idUser)</w:t>
-      </w:r>
-      <w:r>
-        <w:t>-&gt; inutile?</w:t>
-      </w:r>
-    </w:p>
-    <w:p>
-      <w:pPr>
-        <w:rPr>
-          <w:lang w:val="it-IT"/>
-        </w:rPr>
-      </w:pPr>
-      <w:r>
-        <w:rPr>
-          <w:lang w:val="it-IT"/>
-        </w:rPr>
-        <w:t>22) getSearchedPost($keyword)-&gt; serve un metodo che</w:t>
-      </w:r>
-      <w:r>
-        <w:rPr>
-          <w:lang w:val="it-IT"/>
-        </w:rPr>
-        <w:t xml:space="preserve"> torna i medici con una tipologia</w:t>
-      </w:r>
-    </w:p>
-    <w:p>
-      <w:pPr>
-        <w:rPr>
-          <w:lang w:val="it-IT"/>
-        </w:rPr>
-      </w:pPr>
-      <w:r>
-        <w:rPr>
-          <w:lang w:val="it-IT"/>
-        </w:rPr>
-        <w:t>23)</w:t>
-      </w:r>
-      <w:r>
-        <w:rPr>
-          <w:lang w:val="it-IT"/>
-        </w:rPr>
-        <w:t xml:space="preserve"> </w:t>
-      </w:r>
-      <w:r>
-        <w:rPr>
-          <w:lang w:val="it-IT"/>
-        </w:rPr>
-        <w:t>getSearchedUsers($keyword)</w:t>
-      </w:r>
-      <w:r>
-        <w:rPr>
-          <w:lang w:val="it-IT"/>
-        </w:rPr>
-        <w:t>-&gt;INUTILE</w:t>
-      </w:r>
-    </w:p>
-    <w:p>
-      <w:pPr>
-        <w:rPr>
-          <w:lang w:val="it-IT"/>
-        </w:rPr>
-      </w:pPr>
-      <w:r>
-        <w:rPr>
-          <w:lang w:val="it-IT"/>
-        </w:rPr>
-        <w:t>24)</w:t>
-      </w:r>
-      <w:r>
-        <w:rPr>
-          <w:lang w:val="it-IT"/>
-        </w:rPr>
-        <w:t xml:space="preserve"> getReportedPost()</w:t>
-      </w:r>
-      <w:r>
-        <w:rPr>
-          <w:lang w:val="it-IT"/>
-        </w:rPr>
-        <w:t>-&gt; TUTTI GLI APPUNTAMENTI PER L’ADMIN</w:t>
-      </w:r>
-    </w:p>
-    <w:p>
-      <w:r>
-        <w:t>25)</w:t>
-      </w:r>
-      <w:r>
-        <w:t xml:space="preserve"> </w:t>
-      </w:r>
-      <w:r>
-        <w:t>getReportedComment()-&gt;SIMILE AL PRECEDENTE</w:t>
-      </w:r>
-    </w:p>
-    <w:p>
-      <w:r>
-        <w:t>26) loadHomePage($id)-&gt; INUTILE</w:t>
-      </w:r>
-    </w:p>
-    <w:p>
-      <w:r>
-        <w:t>27)</w:t>
-      </w:r>
-      <w:r>
-        <w:t xml:space="preserve"> </w:t>
-      </w:r>
-      <w:r>
-        <w:t>findCommon($array1, $array2)-&gt; INUTILE</w:t>
-      </w:r>
-    </w:p>
-    <w:p>
-      <w:r>
-        <w:t>28)</w:t>
-      </w:r>
-      <w:r>
-        <w:t xml:space="preserve"> </w:t>
-      </w:r>
-      <w:r>
-        <w:t>loadVip()-&gt; INUTILE</w:t>
-      </w:r>
-    </w:p>
-    <w:p>
-      <w:pPr>
-        <w:rPr>
-          <w:lang w:val="it-IT"/>
-        </w:rPr>
-      </w:pPr>
-      <w:r>
-        <w:rPr>
-          <w:lang w:val="it-IT"/>
-        </w:rPr>
-        <w:t>29)</w:t>
-      </w:r>
-      <w:r>
-        <w:rPr>
-          <w:lang w:val="it-IT"/>
-        </w:rPr>
-        <w:t xml:space="preserve"> updateUserInfo($user)</w:t>
-      </w:r>
-      <w:r>
-        <w:rPr>
-          <w:lang w:val="it-IT"/>
-        </w:rPr>
-        <w:t>-&gt;DA ritoccare per l’aggiornamento delle informazioni</w:t>
-      </w:r>
-    </w:p>
-    <w:p>
-      <w:pPr>
-        <w:rPr>
-          <w:lang w:val="it-IT"/>
-        </w:rPr>
-      </w:pPr>
-      <w:r>
-        <w:rPr>
-          <w:lang w:val="it-IT"/>
-        </w:rPr>
-        <w:t>30)</w:t>
-      </w:r>
-      <w:r>
-        <w:rPr>
-          <w:lang w:val="it-IT"/>
-        </w:rPr>
-        <w:t xml:space="preserve"> updateUserVip($user)</w:t>
-      </w:r>
-      <w:r>
-        <w:rPr>
-          <w:lang w:val="it-IT"/>
-        </w:rPr>
-        <w:t>-&gt; non serve a molto (FORSE PER I BAN)</w:t>
-      </w:r>
-    </w:p>
-    <w:p>
-      <w:pPr>
-        <w:rPr>
-          <w:lang w:val="it-IT"/>
-        </w:rPr>
-      </w:pPr>
-      <w:r>
-        <w:rPr>
-          <w:lang w:val="it-IT"/>
-        </w:rPr>
-        <w:t>31)</w:t>
-      </w:r>
-      <w:r>
-        <w:rPr>
-          <w:lang w:val="it-IT"/>
-        </w:rPr>
-        <w:t xml:space="preserve"> updateUserBan($user)</w:t>
-      </w:r>
-      <w:r>
-        <w:rPr>
-          <w:lang w:val="it-IT"/>
-        </w:rPr>
-        <w:t>-&gt; QUESTO è DA IMPLEMENTARE BENE PER MEDICI E PAZ</w:t>
-      </w:r>
-    </w:p>
-    <w:p>
-      <w:pPr>
-        <w:rPr>
-          <w:lang w:val="it-IT"/>
-        </w:rPr>
-      </w:pPr>
-      <w:r>
-        <w:rPr>
-          <w:lang w:val="it-IT"/>
-        </w:rPr>
-        <w:t>32)</w:t>
-      </w:r>
-      <w:r>
-        <w:rPr>
-          <w:lang w:val="it-IT"/>
-        </w:rPr>
-        <w:t xml:space="preserve"> updateUserIdImage($user)</w:t>
-      </w:r>
-      <w:r>
-        <w:rPr>
-          <w:lang w:val="it-IT"/>
-        </w:rPr>
-        <w:t>-&gt; da utilizzare per medici e referti</w:t>
-      </w:r>
-    </w:p>
-    <w:p>
-      <w:pPr>
-        <w:rPr>
-          <w:lang w:val="it-IT"/>
-        </w:rPr>
-      </w:pPr>
-      <w:r>
-        <w:rPr>
-          <w:lang w:val="it-IT"/>
-        </w:rPr>
-        <w:t>33)</w:t>
-      </w:r>
-      <w:r>
-        <w:rPr>
-          <w:lang w:val="it-IT"/>
-        </w:rPr>
-        <w:t xml:space="preserve"> </w:t>
-      </w:r>
-      <w:r>
-        <w:rPr>
-          <w:lang w:val="it-IT"/>
-        </w:rPr>
-        <w:t>updateUserWarnings($user)</w:t>
-      </w:r>
-      <w:r>
-        <w:rPr>
-          <w:lang w:val="it-IT"/>
-        </w:rPr>
-        <w:t>-&gt;inutile</w:t>
-      </w:r>
-    </w:p>
-    <w:p>
-      <w:pPr>
-        <w:rPr>
-          <w:lang w:val="it-IT"/>
-        </w:rPr>
-      </w:pPr>
-      <w:r>
-        <w:rPr>
-          <w:lang w:val="it-IT"/>
-        </w:rPr>
-        <w:t>34)</w:t>
-      </w:r>
-      <w:r>
-        <w:rPr>
-          <w:lang w:val="it-IT"/>
-        </w:rPr>
-        <w:t xml:space="preserve"> updateUserUsername($user)</w:t>
-      </w:r>
-      <w:r>
-        <w:rPr>
-          <w:lang w:val="it-IT"/>
-        </w:rPr>
-        <w:t>-&gt; per il cambio mail</w:t>
-      </w:r>
-    </w:p>
-    <w:p>
-      <w:pPr>
-        <w:rPr>
-          <w:lang w:val="it-IT"/>
-        </w:rPr>
-      </w:pPr>
-      <w:r>
-        <w:rPr>
-          <w:lang w:val="it-IT"/>
-        </w:rPr>
-        <w:t>35)</w:t>
-      </w:r>
-      <w:r>
-        <w:rPr>
-          <w:lang w:val="it-IT"/>
-        </w:rPr>
-        <w:t xml:space="preserve"> updateUserPassword($user)</w:t>
-      </w:r>
-      <w:r>
-        <w:rPr>
-          <w:lang w:val="it-IT"/>
-        </w:rPr>
-        <w:t>-&gt; per l’aggiornamento della password</w:t>
-      </w:r>
-    </w:p>
-    <w:p>
-      <w:pPr>
-        <w:rPr>
-          <w:lang w:val="it-IT"/>
-        </w:rPr>
-      </w:pPr>
-      <w:r>
-        <w:rPr>
-          <w:lang w:val="it-IT"/>
-        </w:rPr>
-        <w:t>36)</w:t>
-      </w:r>
-      <w:r>
-        <w:rPr>
-          <w:lang w:val="it-IT"/>
-        </w:rPr>
-        <w:t xml:space="preserve"> </w:t>
-      </w:r>
-      <w:r>
-        <w:rPr>
-          <w:lang w:val="it-IT"/>
-        </w:rPr>
-        <w:t>updatePostBan($post)</w:t>
-      </w:r>
-      <w:r>
-        <w:rPr>
-          <w:lang w:val="it-IT"/>
-        </w:rPr>
-        <w:t>-&gt;inutile</w:t>
-      </w:r>
-    </w:p>
-    <w:p>
-      <w:pPr>
-        <w:rPr>
-          <w:lang w:val="it-IT"/>
-        </w:rPr>
-      </w:pPr>
-      <w:r>
-        <w:rPr>
-          <w:lang w:val="it-IT"/>
-        </w:rPr>
-        <w:t>37)</w:t>
-      </w:r>
-      <w:r>
-        <w:rPr>
-          <w:lang w:val="it-IT"/>
-        </w:rPr>
-        <w:t xml:space="preserve"> updateCommentBan($comment)</w:t>
-      </w:r>
-      <w:r>
-        <w:rPr>
-          <w:lang w:val="it-IT"/>
-        </w:rPr>
-        <w:t xml:space="preserve">-&gt; per una eventuale modifica delle recensioni </w:t>
-      </w:r>
-    </w:p>
-    <w:p>
-      <w:pPr>
-        <w:rPr>
-          <w:lang w:val="it-IT"/>
-        </w:rPr>
-      </w:pPr>
-      <w:r>
-        <w:rPr>
-          <w:lang w:val="it-IT"/>
-        </w:rPr>
-        <w:t>38)</w:t>
-      </w:r>
-      <w:r>
-        <w:rPr>
-          <w:lang w:val="it-IT"/>
-        </w:rPr>
-        <w:t xml:space="preserve"> verifyUserEmail($email)</w:t>
-      </w:r>
-      <w:r>
-        <w:rPr>
-          <w:lang w:val="it-IT"/>
-        </w:rPr>
-        <w:t>-&gt;corretto, va solo ritoccato ma da tenere</w:t>
-      </w:r>
-    </w:p>
-    <w:p>
-      <w:pPr>
-        <w:rPr>
-          <w:lang w:val="it-IT"/>
-        </w:rPr>
-      </w:pPr>
-      <w:r>
-        <w:rPr>
-          <w:lang w:val="it-IT"/>
-        </w:rPr>
-        <w:t xml:space="preserve">39) </w:t>
-      </w:r>
-      <w:r>
-        <w:rPr>
-          <w:lang w:val="it-IT"/>
-        </w:rPr>
-        <w:t>verifyUserUsername($username)</w:t>
-      </w:r>
-      <w:r>
-        <w:rPr>
-          <w:lang w:val="it-IT"/>
-        </w:rPr>
-        <w:t>-&gt; inutile</w:t>
-      </w:r>
-    </w:p>
-    <w:p>
-      <w:pPr>
-        <w:rPr>
-          <w:lang w:val="it-IT"/>
-        </w:rPr>
-      </w:pPr>
-      <w:r>
-        <w:rPr>
-          <w:lang w:val="it-IT"/>
-        </w:rPr>
-        <w:lastRenderedPageBreak/>
-        <w:t>40)</w:t>
-      </w:r>
-      <w:r>
-        <w:rPr>
-          <w:lang w:val="it-IT"/>
-        </w:rPr>
-        <w:t xml:space="preserve"> loadUserPage($id)</w:t>
-      </w:r>
-      <w:r>
-        <w:rPr>
-          <w:lang w:val="it-IT"/>
-        </w:rPr>
-        <w:t>-&gt;vedere i propri appuntamenti</w:t>
-      </w:r>
-    </w:p>
-    <w:p>
-      <w:pPr>
-        <w:rPr>
-          <w:lang w:val="it-IT"/>
-        </w:rPr>
-      </w:pPr>
-      <w:r>
-        <w:rPr>
-          <w:lang w:val="it-IT"/>
-        </w:rPr>
-        <w:t>41) loadPostPerCategory($category)-&gt; load dei medici da</w:t>
-      </w:r>
-      <w:r>
-        <w:rPr>
-          <w:lang w:val="it-IT"/>
-        </w:rPr>
-        <w:t>lla categoria</w:t>
-      </w:r>
-    </w:p>
-    <w:p>
-      <w:r>
-        <w:t>42) loadPostInExplore($idUser)-&gt; INUTILE</w:t>
-      </w:r>
-    </w:p>
-    <w:p>
-      <w:r>
-        <w:t>43) loadPostInVisited($idPost)-&gt; INUTILE</w:t>
-      </w:r>
-    </w:p>
-    <w:p>
-      <w:pPr>
-        <w:rPr>
-          <w:lang w:val="it-IT"/>
-        </w:rPr>
-      </w:pPr>
-      <w:r>
-        <w:rPr>
-          <w:lang w:val="it-IT"/>
-        </w:rPr>
         <w:t xml:space="preserve">44) </w:t>
       </w:r>
       <w:r>

</xml_diff>

<commit_message>
modifiche al persistent manager e alle entity
</commit_message>
<xml_diff>
--- a/Documentazioni/Documentazione_foundation.docx
+++ b/Documentazioni/Documentazione_foundation.docx
@@ -3574,14 +3574,15 @@
         </w:rPr>
       </w:pPr>
       <w:r>
-        <w:t>20) getFollowedUserList($idUser)-&gt; AGENDA DEL M</w:t>
-      </w:r>
-      <w:r>
-        <w:t>EDICO???</w:t>
+        <w:rPr>
+          <w:lang w:val="it-IT"/>
+        </w:rPr>
+        <w:t>20) getFollowedUserList($idUser)-&gt; AGENDA DEL MEDICO???</w:t>
       </w:r>
       <w:r>
         <w:rPr>
           <w:color w:val="FF0000"/>
+          <w:lang w:val="it-IT"/>
         </w:rPr>
         <w:t xml:space="preserve"> </w:t>
       </w:r>
@@ -3665,7 +3666,19 @@
         <w:rPr>
           <w:lang w:val="it-IT"/>
         </w:rPr>
-        <w:t>22) getSearchedPost($keyword)-&gt; serve un metodo che</w:t>
+        <w:t xml:space="preserve">22) </w:t>
+      </w:r>
+      <w:r>
+        <w:rPr>
+          <w:lang w:val="it-IT"/>
+        </w:rPr>
+        <w:t>getListaMediciFromTipologia($IdTipologia</w:t>
+      </w:r>
+      <w:r>
+        <w:rPr>
+          <w:lang w:val="it-IT"/>
+        </w:rPr>
+        <w:t>)-&gt; serve un metodo che</w:t>
       </w:r>
       <w:r>
         <w:rPr>
@@ -3673,6 +3686,26 @@
         </w:rPr>
         <w:t xml:space="preserve"> torna i medici con una tipologia</w:t>
       </w:r>
+      <w:r>
+        <w:rPr>
+          <w:lang w:val="it-IT"/>
+        </w:rPr>
+        <w:t xml:space="preserve"> </w:t>
+      </w:r>
+      <w:r>
+        <w:rPr>
+          <w:color w:val="196B24" w:themeColor="accent3"/>
+          <w:lang w:val="it-IT"/>
+        </w:rPr>
+        <w:t>FATTO</w:t>
+      </w:r>
+      <w:r>
+        <w:rPr>
+          <w:color w:val="196B24" w:themeColor="accent3"/>
+          <w:lang w:val="it-IT"/>
+        </w:rPr>
+        <w:t xml:space="preserve"> (bisognerebbe vedere quelli non bannati anche)</w:t>
+      </w:r>
     </w:p>
     <w:p>
       <w:pPr>
@@ -3792,13 +3825,51 @@
         <w:rPr>
           <w:lang w:val="it-IT"/>
         </w:rPr>
-        <w:t xml:space="preserve">TUTTI </w:t>
-      </w:r>
-      <w:r>
-        <w:rPr>
-          <w:lang w:val="it-IT"/>
-        </w:rPr>
-        <w:t>I MEDICI</w:t>
+        <w:t xml:space="preserve">TUTTI I MEDICI PER L’ADMIN </w:t>
+      </w:r>
+      <w:r>
+        <w:rPr>
+          <w:color w:val="196B24" w:themeColor="accent3"/>
+          <w:lang w:val="it-IT"/>
+        </w:rPr>
+        <w:t>FATTO</w:t>
+      </w:r>
+    </w:p>
+    <w:p>
+      <w:pPr>
+        <w:rPr>
+          <w:lang w:val="it-IT"/>
+        </w:rPr>
+      </w:pPr>
+      <w:r>
+        <w:rPr>
+          <w:lang w:val="it-IT"/>
+        </w:rPr>
+        <w:t>getall</w:t>
+      </w:r>
+      <w:r>
+        <w:rPr>
+          <w:lang w:val="it-IT"/>
+        </w:rPr>
+        <w:t>pazienti</w:t>
+      </w:r>
+      <w:r>
+        <w:rPr>
+          <w:lang w:val="it-IT"/>
+        </w:rPr>
+        <w:t>()-&gt;</w:t>
+      </w:r>
+      <w:r>
+        <w:rPr>
+          <w:lang w:val="it-IT"/>
+        </w:rPr>
+        <w:t xml:space="preserve">TUTTI I </w:t>
+      </w:r>
+      <w:r>
+        <w:rPr>
+          <w:lang w:val="it-IT"/>
+        </w:rPr>
+        <w:t>PAZIENTI</w:t>
       </w:r>
       <w:r>
         <w:rPr>
@@ -3820,41 +3891,42 @@
           <w:lang w:val="it-IT"/>
         </w:rPr>
       </w:pPr>
-      <w:r>
-        <w:rPr>
-          <w:lang w:val="it-IT"/>
-        </w:rPr>
-        <w:t>getall</w:t>
-      </w:r>
-      <w:r>
-        <w:rPr>
-          <w:lang w:val="it-IT"/>
-        </w:rPr>
-        <w:t>pazienti</w:t>
-      </w:r>
-      <w:r>
-        <w:rPr>
-          <w:lang w:val="it-IT"/>
-        </w:rPr>
-        <w:t>()-&gt;</w:t>
-      </w:r>
-      <w:r>
-        <w:rPr>
-          <w:lang w:val="it-IT"/>
-        </w:rPr>
-        <w:t xml:space="preserve">TUTTI I </w:t>
-      </w:r>
-      <w:r>
-        <w:rPr>
-          <w:lang w:val="it-IT"/>
-        </w:rPr>
-        <w:t>PAZIENTI</w:t>
-      </w:r>
-      <w:r>
-        <w:rPr>
-          <w:lang w:val="it-IT"/>
-        </w:rPr>
-        <w:t xml:space="preserve"> PER L’ADMIN </w:t>
+    </w:p>
+    <w:p>
+      <w:pPr>
+        <w:rPr>
+          <w:lang w:val="it-IT"/>
+        </w:rPr>
+      </w:pPr>
+      <w:r>
+        <w:rPr>
+          <w:lang w:val="it-IT"/>
+        </w:rPr>
+        <w:t>29)</w:t>
+      </w:r>
+      <w:r>
+        <w:rPr>
+          <w:lang w:val="it-IT"/>
+        </w:rPr>
+        <w:t xml:space="preserve"> </w:t>
+      </w:r>
+      <w:r>
+        <w:rPr>
+          <w:lang w:val="it-IT"/>
+        </w:rPr>
+        <w:t>updateinfomedico($medico)</w:t>
+      </w:r>
+      <w:r>
+        <w:rPr>
+          <w:lang w:val="it-IT"/>
+        </w:rPr>
+        <w:t>-&gt;per l’aggiornamento delle informazioni</w:t>
+      </w:r>
+      <w:r>
+        <w:rPr>
+          <w:lang w:val="it-IT"/>
+        </w:rPr>
+        <w:t xml:space="preserve"> dei medici</w:t>
       </w:r>
       <w:r>
         <w:rPr>
@@ -3870,18 +3942,11 @@
           <w:lang w:val="it-IT"/>
         </w:rPr>
       </w:pPr>
-    </w:p>
-    <w:p>
-      <w:pPr>
-        <w:rPr>
-          <w:lang w:val="it-IT"/>
-        </w:rPr>
-      </w:pPr>
-      <w:r>
-        <w:rPr>
-          <w:lang w:val="it-IT"/>
-        </w:rPr>
-        <w:t>29)</w:t>
+      <w:r>
+        <w:rPr>
+          <w:lang w:val="it-IT"/>
+        </w:rPr>
+        <w:t>30)</w:t>
       </w:r>
       <w:r>
         <w:rPr>
@@ -3893,19 +3958,25 @@
         <w:rPr>
           <w:lang w:val="it-IT"/>
         </w:rPr>
-        <w:t>updateinfomedico($medico)</w:t>
-      </w:r>
-      <w:r>
-        <w:rPr>
-          <w:lang w:val="it-IT"/>
-        </w:rPr>
-        <w:t>-&gt;per l’aggiornamento delle informazioni</w:t>
-      </w:r>
-      <w:r>
-        <w:rPr>
-          <w:lang w:val="it-IT"/>
-        </w:rPr>
-        <w:t xml:space="preserve"> dei medici</w:t>
+        <w:t>updateinfopaziente($paziente</w:t>
+      </w:r>
+      <w:r>
+        <w:rPr>
+          <w:lang w:val="it-IT"/>
+        </w:rPr>
+        <w:t>)</w:t>
+      </w:r>
+      <w:r>
+        <w:rPr>
+          <w:lang w:val="it-IT"/>
+        </w:rPr>
+        <w:t xml:space="preserve">-&gt; </w:t>
+      </w:r>
+      <w:r>
+        <w:rPr>
+          <w:lang w:val="it-IT"/>
+        </w:rPr>
+        <w:t xml:space="preserve">per l’aggiornamento delle informazioni dei pazienti </w:t>
       </w:r>
       <w:r>
         <w:rPr>
@@ -3925,7 +3996,7 @@
         <w:rPr>
           <w:lang w:val="it-IT"/>
         </w:rPr>
-        <w:t>30)</w:t>
+        <w:t>31)</w:t>
       </w:r>
       <w:r>
         <w:rPr>
@@ -3937,7 +4008,7 @@
         <w:rPr>
           <w:lang w:val="it-IT"/>
         </w:rPr>
-        <w:t>updateinfopaziente($paziente</w:t>
+        <w:t>aggiornabanmedico($medico</w:t>
       </w:r>
       <w:r>
         <w:rPr>
@@ -3949,19 +4020,19 @@
         <w:rPr>
           <w:lang w:val="it-IT"/>
         </w:rPr>
-        <w:t xml:space="preserve">-&gt; </w:t>
-      </w:r>
-      <w:r>
-        <w:rPr>
-          <w:lang w:val="it-IT"/>
-        </w:rPr>
-        <w:t>per l’aggiornamento delle informazioni dei</w:t>
-      </w:r>
-      <w:r>
-        <w:rPr>
-          <w:lang w:val="it-IT"/>
-        </w:rPr>
-        <w:t xml:space="preserve"> pazienti </w:t>
+        <w:t>-&gt;</w:t>
+      </w:r>
+      <w:r>
+        <w:rPr>
+          <w:lang w:val="it-IT"/>
+        </w:rPr>
+        <w:t xml:space="preserve"> Per aggiornare il db con i ban dei medici</w:t>
+      </w:r>
+      <w:r>
+        <w:rPr>
+          <w:lang w:val="it-IT"/>
+        </w:rPr>
+        <w:t xml:space="preserve"> </w:t>
       </w:r>
       <w:r>
         <w:rPr>
@@ -3981,7 +4052,13 @@
         <w:rPr>
           <w:lang w:val="it-IT"/>
         </w:rPr>
-        <w:t>31)</w:t>
+        <w:t>aggiornabanpaziente($paziente)</w:t>
+      </w:r>
+      <w:r>
+        <w:rPr>
+          <w:lang w:val="it-IT"/>
+        </w:rPr>
+        <w:t xml:space="preserve"> -&gt;</w:t>
       </w:r>
       <w:r>
         <w:rPr>
@@ -3993,7 +4070,170 @@
         <w:rPr>
           <w:lang w:val="it-IT"/>
         </w:rPr>
-        <w:t>aggiornabanmedico($medico</w:t>
+        <w:t xml:space="preserve">Per aggiornare il db con i ban dei pazienti </w:t>
+      </w:r>
+      <w:r>
+        <w:rPr>
+          <w:color w:val="196B24" w:themeColor="accent3"/>
+          <w:lang w:val="it-IT"/>
+        </w:rPr>
+        <w:t>FATTO</w:t>
+      </w:r>
+    </w:p>
+    <w:p>
+      <w:pPr>
+        <w:rPr>
+          <w:color w:val="FF0000"/>
+          <w:lang w:val="it-IT"/>
+        </w:rPr>
+      </w:pPr>
+      <w:r>
+        <w:rPr>
+          <w:lang w:val="it-IT"/>
+        </w:rPr>
+        <w:t>32)</w:t>
+      </w:r>
+      <w:r>
+        <w:rPr>
+          <w:lang w:val="it-IT"/>
+        </w:rPr>
+        <w:t xml:space="preserve"> </w:t>
+      </w:r>
+      <w:r>
+        <w:rPr>
+          <w:lang w:val="it-IT"/>
+        </w:rPr>
+        <w:t>updatemedicopropic($medico)</w:t>
+      </w:r>
+      <w:r>
+        <w:rPr>
+          <w:lang w:val="it-IT"/>
+        </w:rPr>
+        <w:t xml:space="preserve">-&gt; da utilizzare per medici </w:t>
+      </w:r>
+      <w:r>
+        <w:rPr>
+          <w:color w:val="FF0000"/>
+          <w:lang w:val="it-IT"/>
+        </w:rPr>
+        <w:t>BISOGNA RITOCCARE ENTITY</w:t>
+      </w:r>
+    </w:p>
+    <w:p>
+      <w:pPr>
+        <w:rPr>
+          <w:lang w:val="it-IT"/>
+        </w:rPr>
+      </w:pPr>
+      <w:r>
+        <w:rPr>
+          <w:lang w:val="it-IT"/>
+        </w:rPr>
+        <w:t>updateimmaginereferto($referto)</w:t>
+      </w:r>
+      <w:r>
+        <w:rPr>
+          <w:lang w:val="it-IT"/>
+        </w:rPr>
+        <w:t xml:space="preserve">-&gt; da utilizzare per referti </w:t>
+      </w:r>
+      <w:r>
+        <w:rPr>
+          <w:color w:val="FF0000"/>
+          <w:lang w:val="it-IT"/>
+        </w:rPr>
+        <w:t>BISOGNA RITOCCARE ENTITY</w:t>
+      </w:r>
+      <w:r>
+        <w:rPr>
+          <w:color w:val="FF0000"/>
+          <w:lang w:val="it-IT"/>
+        </w:rPr>
+        <w:t xml:space="preserve"> ed anche FREFERTO</w:t>
+      </w:r>
+    </w:p>
+    <w:p>
+      <w:pPr>
+        <w:rPr>
+          <w:color w:val="196B24" w:themeColor="accent3"/>
+          <w:lang w:val="it-IT"/>
+        </w:rPr>
+      </w:pPr>
+      <w:r>
+        <w:rPr>
+          <w:lang w:val="it-IT"/>
+        </w:rPr>
+        <w:t>34)</w:t>
+      </w:r>
+      <w:r>
+        <w:rPr>
+          <w:lang w:val="it-IT"/>
+        </w:rPr>
+        <w:t xml:space="preserve"> </w:t>
+      </w:r>
+      <w:r>
+        <w:rPr>
+          <w:lang w:val="it-IT"/>
+        </w:rPr>
+        <w:t xml:space="preserve">updatemailmedico($medico) </w:t>
+      </w:r>
+      <w:r>
+        <w:rPr>
+          <w:lang w:val="it-IT"/>
+        </w:rPr>
+        <w:t>-&gt; per il cambio mail</w:t>
+      </w:r>
+      <w:r>
+        <w:rPr>
+          <w:lang w:val="it-IT"/>
+        </w:rPr>
+        <w:t xml:space="preserve"> del medico </w:t>
+      </w:r>
+      <w:r>
+        <w:rPr>
+          <w:color w:val="196B24" w:themeColor="accent3"/>
+          <w:lang w:val="it-IT"/>
+        </w:rPr>
+        <w:t>FATTO</w:t>
+      </w:r>
+    </w:p>
+    <w:p>
+      <w:pPr>
+        <w:rPr>
+          <w:lang w:val="it-IT"/>
+        </w:rPr>
+      </w:pPr>
+      <w:r>
+        <w:rPr>
+          <w:lang w:val="it-IT"/>
+        </w:rPr>
+        <w:t>updatemailpaziente($paziente)</w:t>
+      </w:r>
+      <w:r>
+        <w:rPr>
+          <w:lang w:val="it-IT"/>
+        </w:rPr>
+        <w:t xml:space="preserve">-&gt; per il cambio mail dei pazienti </w:t>
+      </w:r>
+      <w:r>
+        <w:rPr>
+          <w:color w:val="196B24" w:themeColor="accent3"/>
+          <w:lang w:val="it-IT"/>
+        </w:rPr>
+        <w:t>FATTO</w:t>
+      </w:r>
+    </w:p>
+    <w:p>
+      <w:pPr>
+        <w:rPr>
+          <w:lang w:val="it-IT"/>
+        </w:rPr>
+      </w:pPr>
+      <w:r>
+        <w:rPr>
+          <w:lang w:val="it-IT"/>
+        </w:rPr>
+        <w:t>35</w:t>
       </w:r>
       <w:r>
         <w:rPr>
@@ -4005,318 +4245,57 @@
         <w:rPr>
           <w:lang w:val="it-IT"/>
         </w:rPr>
+        <w:t xml:space="preserve"> updatepasswordmedico($medico)</w:t>
+      </w:r>
+      <w:r>
+        <w:rPr>
+          <w:lang w:val="it-IT"/>
+        </w:rPr>
+        <w:t>-&gt; per l’aggiornamento della password</w:t>
+      </w:r>
+      <w:r>
+        <w:rPr>
+          <w:lang w:val="it-IT"/>
+        </w:rPr>
+        <w:t xml:space="preserve"> </w:t>
+      </w:r>
+      <w:r>
+        <w:rPr>
+          <w:color w:val="196B24" w:themeColor="accent3"/>
+          <w:lang w:val="it-IT"/>
+        </w:rPr>
+        <w:t>FATTO</w:t>
+      </w:r>
+    </w:p>
+    <w:p>
+      <w:pPr>
+        <w:rPr>
+          <w:lang w:val="it-IT"/>
+        </w:rPr>
+      </w:pPr>
+      <w:r>
+        <w:rPr>
+          <w:lang w:val="it-IT"/>
+        </w:rPr>
+        <w:t>updatepasswordpaziente($paziente)</w:t>
+      </w:r>
+      <w:r>
+        <w:rPr>
+          <w:lang w:val="it-IT"/>
+        </w:rPr>
         <w:t>-&gt;</w:t>
       </w:r>
       <w:r>
         <w:rPr>
           <w:lang w:val="it-IT"/>
         </w:rPr>
-        <w:t xml:space="preserve"> Per aggiornare il db con i ban dei medici</w:t>
-      </w:r>
-      <w:r>
-        <w:rPr>
-          <w:lang w:val="it-IT"/>
-        </w:rPr>
         <w:t xml:space="preserve"> </w:t>
       </w:r>
       <w:r>
         <w:rPr>
-          <w:color w:val="196B24" w:themeColor="accent3"/>
-          <w:lang w:val="it-IT"/>
-        </w:rPr>
-        <w:t>FATTO</w:t>
-      </w:r>
-    </w:p>
-    <w:p>
-      <w:pPr>
-        <w:rPr>
-          <w:lang w:val="it-IT"/>
-        </w:rPr>
-      </w:pPr>
-      <w:r>
-        <w:rPr>
-          <w:lang w:val="it-IT"/>
-        </w:rPr>
-        <w:t>aggiornabanpaziente($paziente)</w:t>
-      </w:r>
-      <w:r>
-        <w:rPr>
-          <w:lang w:val="it-IT"/>
-        </w:rPr>
-        <w:t xml:space="preserve"> -&gt;</w:t>
-      </w:r>
-      <w:r>
-        <w:rPr>
-          <w:lang w:val="it-IT"/>
-        </w:rPr>
-        <w:t xml:space="preserve"> </w:t>
-      </w:r>
-      <w:r>
-        <w:rPr>
-          <w:lang w:val="it-IT"/>
-        </w:rPr>
-        <w:t xml:space="preserve">Per aggiornare il db con i ban dei </w:t>
-      </w:r>
-      <w:r>
-        <w:rPr>
-          <w:lang w:val="it-IT"/>
-        </w:rPr>
-        <w:t>pazienti</w:t>
-      </w:r>
-      <w:r>
-        <w:rPr>
-          <w:lang w:val="it-IT"/>
-        </w:rPr>
-        <w:t xml:space="preserve"> </w:t>
-      </w:r>
-      <w:r>
-        <w:rPr>
-          <w:color w:val="196B24" w:themeColor="accent3"/>
-          <w:lang w:val="it-IT"/>
-        </w:rPr>
-        <w:t>FATTO</w:t>
-      </w:r>
-    </w:p>
-    <w:p>
-      <w:pPr>
-        <w:rPr>
-          <w:color w:val="FF0000"/>
-          <w:lang w:val="it-IT"/>
-        </w:rPr>
-      </w:pPr>
-      <w:r>
-        <w:rPr>
-          <w:lang w:val="it-IT"/>
-        </w:rPr>
-        <w:t>32)</w:t>
-      </w:r>
-      <w:r>
-        <w:rPr>
-          <w:lang w:val="it-IT"/>
-        </w:rPr>
-        <w:t xml:space="preserve"> </w:t>
-      </w:r>
-      <w:r>
-        <w:rPr>
-          <w:lang w:val="it-IT"/>
-        </w:rPr>
-        <w:t>updatemedicopropic($medico)</w:t>
-      </w:r>
-      <w:r>
-        <w:rPr>
-          <w:lang w:val="it-IT"/>
-        </w:rPr>
-        <w:t xml:space="preserve">-&gt; da utilizzare per medici </w:t>
-      </w:r>
-      <w:r>
-        <w:rPr>
-          <w:color w:val="FF0000"/>
-          <w:lang w:val="it-IT"/>
-        </w:rPr>
-        <w:t>BISOGNA RITOCCARE ENTITY</w:t>
-      </w:r>
-    </w:p>
-    <w:p>
-      <w:pPr>
-        <w:rPr>
-          <w:lang w:val="it-IT"/>
-        </w:rPr>
-      </w:pPr>
-      <w:r>
-        <w:rPr>
-          <w:lang w:val="it-IT"/>
-        </w:rPr>
-        <w:t>updateimmaginereferto($referto)</w:t>
-      </w:r>
-      <w:r>
-        <w:rPr>
-          <w:lang w:val="it-IT"/>
-        </w:rPr>
-        <w:t xml:space="preserve">-&gt; da utilizzare per </w:t>
-      </w:r>
-      <w:r>
-        <w:rPr>
-          <w:lang w:val="it-IT"/>
-        </w:rPr>
-        <w:t xml:space="preserve">referti </w:t>
-      </w:r>
-      <w:r>
-        <w:rPr>
-          <w:color w:val="FF0000"/>
-          <w:lang w:val="it-IT"/>
-        </w:rPr>
-        <w:t>BISOGNA RITOCCARE ENTITY</w:t>
-      </w:r>
-      <w:r>
-        <w:rPr>
-          <w:color w:val="FF0000"/>
-          <w:lang w:val="it-IT"/>
-        </w:rPr>
-        <w:t xml:space="preserve"> ed anche FREFERTO</w:t>
-      </w:r>
-    </w:p>
-    <w:p>
-      <w:pPr>
-        <w:rPr>
-          <w:color w:val="196B24" w:themeColor="accent3"/>
-          <w:lang w:val="it-IT"/>
-        </w:rPr>
-      </w:pPr>
-      <w:r>
-        <w:rPr>
-          <w:lang w:val="it-IT"/>
-        </w:rPr>
-        <w:t>34)</w:t>
-      </w:r>
-      <w:r>
-        <w:rPr>
-          <w:lang w:val="it-IT"/>
-        </w:rPr>
-        <w:t xml:space="preserve"> </w:t>
-      </w:r>
-      <w:r>
-        <w:rPr>
-          <w:lang w:val="it-IT"/>
-        </w:rPr>
-        <w:t>updatemailmedico($medico)</w:t>
-      </w:r>
-      <w:r>
-        <w:rPr>
-          <w:lang w:val="it-IT"/>
-        </w:rPr>
-        <w:t xml:space="preserve"> </w:t>
-      </w:r>
-      <w:r>
-        <w:rPr>
-          <w:lang w:val="it-IT"/>
-        </w:rPr>
-        <w:t>-&gt; per il cambio mail</w:t>
-      </w:r>
-      <w:r>
-        <w:rPr>
-          <w:lang w:val="it-IT"/>
-        </w:rPr>
-        <w:t xml:space="preserve"> del medico </w:t>
-      </w:r>
-      <w:r>
-        <w:rPr>
-          <w:color w:val="196B24" w:themeColor="accent3"/>
-          <w:lang w:val="it-IT"/>
-        </w:rPr>
-        <w:t>FATTO</w:t>
-      </w:r>
-    </w:p>
-    <w:p>
-      <w:pPr>
-        <w:rPr>
-          <w:lang w:val="it-IT"/>
-        </w:rPr>
-      </w:pPr>
-      <w:r>
-        <w:rPr>
-          <w:lang w:val="it-IT"/>
-        </w:rPr>
-        <w:t>updatemailpaziente($paziente)</w:t>
-      </w:r>
-      <w:r>
-        <w:rPr>
-          <w:lang w:val="it-IT"/>
-        </w:rPr>
-        <w:t xml:space="preserve">-&gt; per il cambio mail dei pazienti </w:t>
-      </w:r>
-      <w:r>
-        <w:rPr>
-          <w:color w:val="196B24" w:themeColor="accent3"/>
-          <w:lang w:val="it-IT"/>
-        </w:rPr>
-        <w:t>FATTO</w:t>
-      </w:r>
-    </w:p>
-    <w:p>
-      <w:pPr>
-        <w:rPr>
-          <w:lang w:val="it-IT"/>
-        </w:rPr>
-      </w:pPr>
-      <w:r>
-        <w:rPr>
-          <w:lang w:val="it-IT"/>
-        </w:rPr>
-        <w:t>35</w:t>
-      </w:r>
-      <w:r>
-        <w:rPr>
-          <w:lang w:val="it-IT"/>
-        </w:rPr>
-        <w:t>)</w:t>
-      </w:r>
-      <w:r>
-        <w:rPr>
-          <w:lang w:val="it-IT"/>
-        </w:rPr>
-        <w:t xml:space="preserve"> </w:t>
-      </w:r>
-      <w:r>
-        <w:rPr>
-          <w:lang w:val="it-IT"/>
-        </w:rPr>
-        <w:t>updatepasswordmedico($medico)</w:t>
-      </w:r>
-      <w:r>
-        <w:rPr>
-          <w:lang w:val="it-IT"/>
-        </w:rPr>
-        <w:t>-&gt; per l’aggiornamento della password</w:t>
-      </w:r>
-      <w:r>
-        <w:rPr>
-          <w:lang w:val="it-IT"/>
-        </w:rPr>
-        <w:t xml:space="preserve"> </w:t>
-      </w:r>
-      <w:r>
-        <w:rPr>
-          <w:color w:val="196B24" w:themeColor="accent3"/>
-          <w:lang w:val="it-IT"/>
-        </w:rPr>
-        <w:t>FATTO</w:t>
-      </w:r>
-    </w:p>
-    <w:p>
-      <w:pPr>
-        <w:rPr>
-          <w:lang w:val="it-IT"/>
-        </w:rPr>
-      </w:pPr>
-      <w:r>
-        <w:rPr>
-          <w:lang w:val="it-IT"/>
-        </w:rPr>
-        <w:t>updatepasswordpaziente($paziente)</w:t>
-      </w:r>
-      <w:r>
-        <w:rPr>
-          <w:lang w:val="it-IT"/>
-        </w:rPr>
-        <w:t>-&gt;</w:t>
-      </w:r>
-      <w:r>
-        <w:rPr>
-          <w:lang w:val="it-IT"/>
-        </w:rPr>
-        <w:t xml:space="preserve"> </w:t>
-      </w:r>
-      <w:r>
-        <w:rPr>
-          <w:lang w:val="it-IT"/>
-        </w:rPr>
-        <w:t>per l’aggiornamento della password</w:t>
-      </w:r>
-      <w:r>
-        <w:rPr>
-          <w:lang w:val="it-IT"/>
-        </w:rPr>
-        <w:t xml:space="preserve"> </w:t>
+          <w:lang w:val="it-IT"/>
+        </w:rPr>
+        <w:t xml:space="preserve">per l’aggiornamento della password </w:t>
       </w:r>
       <w:r>
         <w:rPr>
@@ -4457,13 +4436,7 @@
         <w:rPr>
           <w:lang w:val="it-IT"/>
         </w:rPr>
-        <w:t xml:space="preserve">applicato alla registrazione per non avere mail duplicate nei </w:t>
-      </w:r>
-      <w:r>
-        <w:rPr>
-          <w:lang w:val="it-IT"/>
-        </w:rPr>
-        <w:t xml:space="preserve">medici </w:t>
+        <w:t xml:space="preserve">applicato alla registrazione per non avere mail duplicate nei medici </w:t>
       </w:r>
       <w:r>
         <w:rPr>
@@ -4483,31 +4456,6 @@
         <w:rPr>
           <w:lang w:val="it-IT"/>
         </w:rPr>
-        <w:t>40)</w:t>
-      </w:r>
-      <w:r>
-        <w:rPr>
-          <w:lang w:val="it-IT"/>
-        </w:rPr>
-        <w:t xml:space="preserve"> loadUserPage($id)</w:t>
-      </w:r>
-      <w:r>
-        <w:rPr>
-          <w:lang w:val="it-IT"/>
-        </w:rPr>
-        <w:t>-&gt;vedere i propri appuntamenti</w:t>
-      </w:r>
-    </w:p>
-    <w:p>
-      <w:pPr>
-        <w:rPr>
-          <w:lang w:val="it-IT"/>
-        </w:rPr>
-      </w:pPr>
-      <w:r>
-        <w:rPr>
-          <w:lang w:val="it-IT"/>
-        </w:rPr>
         <w:t>41) loadPostPerCategory($category)-&gt; load dei medici da</w:t>
       </w:r>
       <w:r>
@@ -4568,13 +4516,7 @@
         <w:rPr>
           <w:lang w:val="it-IT"/>
         </w:rPr>
-        <w:t xml:space="preserve"> </w:t>
-      </w:r>
-      <w:r>
-        <w:rPr>
-          <w:lang w:val="it-IT"/>
-        </w:rPr>
-        <w:t>loadmedicieimmagine($mediciInput</w:t>
+        <w:t xml:space="preserve"> loadmedicieimmagine($mediciInput</w:t>
       </w:r>
       <w:r>
         <w:rPr>

</xml_diff>

<commit_message>
sistemato persistent manager e referto
</commit_message>
<xml_diff>
--- a/Documentazioni/Documentazione_foundation.docx
+++ b/Documentazioni/Documentazione_foundation.docx
@@ -4456,60 +4456,6 @@
         <w:rPr>
           <w:lang w:val="it-IT"/>
         </w:rPr>
-        <w:t>41) loadPostPerCategory($category)-&gt; load dei medici da</w:t>
-      </w:r>
-      <w:r>
-        <w:rPr>
-          <w:lang w:val="it-IT"/>
-        </w:rPr>
-        <w:t>lla categoria</w:t>
-      </w:r>
-    </w:p>
-    <w:p>
-      <w:r>
-        <w:t>42) loadPostInExplore($idUser)-&gt; INUTILE</w:t>
-      </w:r>
-    </w:p>
-    <w:p>
-      <w:r>
-        <w:t>43) loadPostInVisited($idPost)-&gt; INUTILE</w:t>
-      </w:r>
-    </w:p>
-    <w:p>
-      <w:pPr>
-        <w:rPr>
-          <w:lang w:val="it-IT"/>
-        </w:rPr>
-      </w:pPr>
-      <w:r>
-        <w:rPr>
-          <w:lang w:val="it-IT"/>
-        </w:rPr>
-        <w:t xml:space="preserve">44) </w:t>
-      </w:r>
-      <w:r>
-        <w:rPr>
-          <w:lang w:val="it-IT"/>
-        </w:rPr>
-        <w:t>getFollowedList($idUser)</w:t>
-      </w:r>
-      <w:r>
-        <w:rPr>
-          <w:lang w:val="it-IT"/>
-        </w:rPr>
-        <w:t>-&gt;INUTILE</w:t>
-      </w:r>
-    </w:p>
-    <w:p>
-      <w:pPr>
-        <w:rPr>
-          <w:lang w:val="it-IT"/>
-        </w:rPr>
-      </w:pPr>
-      <w:r>
-        <w:rPr>
-          <w:lang w:val="it-IT"/>
-        </w:rPr>
         <w:t>46</w:t>
       </w:r>
       <w:r>
@@ -4534,106 +4480,240 @@
         <w:rPr>
           <w:lang w:val="it-IT"/>
         </w:rPr>
-        <w:t xml:space="preserve">ARICARE MEDICI E PROPIC MA RISULTA NECESSARIO </w:t>
-      </w:r>
-      <w:r>
+        <w:t>ARICARE MEDICI E PROPIC</w:t>
+      </w:r>
+      <w:r>
+        <w:rPr>
+          <w:lang w:val="it-IT"/>
+        </w:rPr>
+        <w:t xml:space="preserve"> </w:t>
+      </w:r>
+    </w:p>
+    <w:p>
+      <w:pPr>
+        <w:rPr>
+          <w:lang w:val="it-IT"/>
+        </w:rPr>
+      </w:pPr>
+      <w:r>
+        <w:rPr>
+          <w:color w:val="196B24" w:themeColor="accent3"/>
+          <w:lang w:val="it-IT"/>
+        </w:rPr>
+        <w:t>FATTO</w:t>
+      </w:r>
+    </w:p>
+    <w:p>
+      <w:pPr>
         <w:rPr>
           <w:color w:val="FF0000"/>
           <w:lang w:val="it-IT"/>
         </w:rPr>
-        <w:t xml:space="preserve">RITOCCARE EMedico </w:t>
-      </w:r>
-      <w:r>
-        <w:rPr>
-          <w:lang w:val="it-IT"/>
-        </w:rPr>
-        <w:t>per il campo immagine ed i metodi relativi</w:t>
-      </w:r>
-    </w:p>
-    <w:p>
-      <w:pPr>
-        <w:rPr>
-          <w:lang w:val="it-IT"/>
-        </w:rPr>
-      </w:pPr>
-      <w:r>
-        <w:rPr>
-          <w:lang w:val="it-IT"/>
-        </w:rPr>
-        <w:t>49)</w:t>
-      </w:r>
-      <w:r>
-        <w:rPr>
-          <w:lang w:val="it-IT"/>
-        </w:rPr>
-        <w:t xml:space="preserve"> loadCommentsAndUsersPic($idPost)</w:t>
-      </w:r>
-      <w:r>
-        <w:rPr>
-          <w:lang w:val="it-IT"/>
-        </w:rPr>
-        <w:t>-&gt; per le recensioni di un medico</w:t>
-      </w:r>
-    </w:p>
-    <w:p>
-      <w:r>
-        <w:t>50) getLikesPage($idPost)-&gt; boh inutile</w:t>
-      </w:r>
-    </w:p>
-    <w:p>
-      <w:r>
-        <w:t>51)</w:t>
-      </w:r>
-      <w:r>
+      </w:pPr>
+      <w:r>
+        <w:rPr>
+          <w:lang w:val="it-IT"/>
+        </w:rPr>
+        <w:t xml:space="preserve">52) manageImages($uploadedImages, $post, $idUser)-&gt; </w:t>
+      </w:r>
+      <w:r>
+        <w:rPr>
+          <w:color w:val="FF0000"/>
+          <w:lang w:val="it-IT"/>
+        </w:rPr>
+        <w:t>DA VEDERE MEGLIO</w:t>
+      </w:r>
+      <w:r>
+        <w:rPr>
+          <w:color w:val="FF0000"/>
+          <w:lang w:val="it-IT"/>
+        </w:rPr>
+        <w:t xml:space="preserve"> IN SEGUITO(SE</w:t>
+      </w:r>
+      <w:r>
+        <w:rPr>
+          <w:color w:val="FF0000"/>
+          <w:lang w:val="it-IT"/>
+        </w:rPr>
+        <w:t>RVONO I TMP)</w:t>
+      </w:r>
+    </w:p>
+    <w:p>
+      <w:pPr>
+        <w:rPr>
+          <w:lang w:val="it-IT"/>
+        </w:rPr>
+      </w:pPr>
+      <w:r>
+        <w:rPr>
+          <w:lang w:val="it-IT"/>
+        </w:rPr>
+        <w:t xml:space="preserve">53) </w:t>
+      </w:r>
+      <w:r>
+        <w:rPr>
+          <w:lang w:val="it-IT"/>
+        </w:rPr>
+        <w:t>caricaimmagine($file)</w:t>
+      </w:r>
+      <w:r>
+        <w:rPr>
+          <w:lang w:val="it-IT"/>
+        </w:rPr>
         <w:t xml:space="preserve"> </w:t>
       </w:r>
       <w:r>
-        <w:t>getPostAndUser($idPost)-&gt;no</w:t>
-      </w:r>
-    </w:p>
-    <w:p>
-      <w:r>
-        <w:t>52) manageImages($uploadedImages, $post, $idUser)-&gt; D</w:t>
-      </w:r>
-      <w:r>
-        <w:t>A VEDERE MEGLIO</w:t>
-      </w:r>
-    </w:p>
-    <w:p>
-      <w:r>
-        <w:t>53)</w:t>
-      </w:r>
-      <w:r>
-        <w:t xml:space="preserve"> uploadImage($file)</w:t>
-      </w:r>
-      <w:r>
-        <w:t>-&gt;COMODO</w:t>
-      </w:r>
-    </w:p>
-    <w:p>
-      <w:r>
-        <w:t>54)</w:t>
-      </w:r>
-      <w:r>
-        <w:t xml:space="preserve"> validateImage($file)</w:t>
-      </w:r>
-      <w:r>
-        <w:t xml:space="preserve">-&gt; SERVE </w:t>
-      </w:r>
-    </w:p>
-    <w:p/>
-    <w:p/>
-    <w:p/>
-    <w:p/>
-    <w:p/>
-    <w:p/>
-    <w:p/>
-    <w:p/>
-    <w:p/>
-    <w:p/>
-    <w:p/>
-    <w:p/>
-    <w:p/>
+        <w:rPr>
+          <w:lang w:val="it-IT"/>
+        </w:rPr>
+        <w:t>-&gt;CO</w:t>
+      </w:r>
+      <w:r>
+        <w:rPr>
+          <w:lang w:val="it-IT"/>
+        </w:rPr>
+        <w:t>MO</w:t>
+      </w:r>
+      <w:r>
+        <w:rPr>
+          <w:lang w:val="it-IT"/>
+        </w:rPr>
+        <w:t xml:space="preserve">DO </w:t>
+      </w:r>
+      <w:r>
+        <w:rPr>
+          <w:color w:val="196B24" w:themeColor="accent3"/>
+          <w:lang w:val="it-IT"/>
+        </w:rPr>
+        <w:t>FATTO</w:t>
+      </w:r>
+    </w:p>
+    <w:p>
+      <w:pPr>
+        <w:rPr>
+          <w:lang w:val="it-IT"/>
+        </w:rPr>
+      </w:pPr>
+      <w:r>
+        <w:rPr>
+          <w:lang w:val="it-IT"/>
+        </w:rPr>
+        <w:t>54</w:t>
+      </w:r>
+      <w:r>
+        <w:t xml:space="preserve"> </w:t>
+      </w:r>
+      <w:r>
+        <w:rPr>
+          <w:lang w:val="it-IT"/>
+        </w:rPr>
+        <w:t>validaimmagine($file</w:t>
+      </w:r>
+      <w:r>
+        <w:rPr>
+          <w:lang w:val="it-IT"/>
+        </w:rPr>
+        <w:t xml:space="preserve">)-&gt; SERVE </w:t>
+      </w:r>
+      <w:r>
+        <w:rPr>
+          <w:color w:val="196B24" w:themeColor="accent3"/>
+          <w:lang w:val="it-IT"/>
+        </w:rPr>
+        <w:t>FATTO</w:t>
+      </w:r>
+    </w:p>
+    <w:p>
+      <w:pPr>
+        <w:rPr>
+          <w:lang w:val="it-IT"/>
+        </w:rPr>
+      </w:pPr>
+    </w:p>
+    <w:p>
+      <w:pPr>
+        <w:rPr>
+          <w:lang w:val="it-IT"/>
+        </w:rPr>
+      </w:pPr>
+    </w:p>
+    <w:p>
+      <w:pPr>
+        <w:rPr>
+          <w:lang w:val="it-IT"/>
+        </w:rPr>
+      </w:pPr>
+    </w:p>
+    <w:p>
+      <w:pPr>
+        <w:rPr>
+          <w:lang w:val="it-IT"/>
+        </w:rPr>
+      </w:pPr>
+    </w:p>
+    <w:p>
+      <w:pPr>
+        <w:rPr>
+          <w:lang w:val="it-IT"/>
+        </w:rPr>
+      </w:pPr>
+    </w:p>
+    <w:p>
+      <w:pPr>
+        <w:rPr>
+          <w:lang w:val="it-IT"/>
+        </w:rPr>
+      </w:pPr>
+    </w:p>
+    <w:p>
+      <w:pPr>
+        <w:rPr>
+          <w:lang w:val="it-IT"/>
+        </w:rPr>
+      </w:pPr>
+    </w:p>
+    <w:p>
+      <w:pPr>
+        <w:rPr>
+          <w:lang w:val="it-IT"/>
+        </w:rPr>
+      </w:pPr>
+    </w:p>
+    <w:p>
+      <w:pPr>
+        <w:rPr>
+          <w:lang w:val="it-IT"/>
+        </w:rPr>
+      </w:pPr>
+    </w:p>
+    <w:p>
+      <w:pPr>
+        <w:rPr>
+          <w:lang w:val="it-IT"/>
+        </w:rPr>
+      </w:pPr>
+    </w:p>
+    <w:p>
+      <w:pPr>
+        <w:rPr>
+          <w:lang w:val="it-IT"/>
+        </w:rPr>
+      </w:pPr>
+    </w:p>
+    <w:p>
+      <w:pPr>
+        <w:rPr>
+          <w:lang w:val="it-IT"/>
+        </w:rPr>
+      </w:pPr>
+    </w:p>
+    <w:p>
+      <w:pPr>
+        <w:rPr>
+          <w:lang w:val="it-IT"/>
+        </w:rPr>
+      </w:pPr>
+    </w:p>
     <w:sectPr>
       <w:pgSz w:w="12240" w:h="15840"/>
       <w:pgMar w:top="1440" w:right="1440" w:bottom="1440" w:left="1440" w:header="708" w:footer="708" w:gutter="0"/>

</xml_diff>

<commit_message>
modifiche sul lato paziente medico aggiunte
</commit_message>
<xml_diff>
--- a/Documentazioni/Documentazione_foundation.docx
+++ b/Documentazioni/Documentazione_foundation.docx
@@ -3711,6 +3711,12 @@
           <w:lang w:val="it-IT"/>
         </w:rPr>
       </w:pPr>
+      <w:r>
+        <w:rPr>
+          <w:lang w:val="it-IT"/>
+        </w:rPr>
+        <w:t>4) retrieveinfopaziente($IdPaziente)-&gt; ritorna un’array contenente tutte le info per essere visualizzate dal paziente nella schermata profilo</w:t>
+      </w:r>
     </w:p>
     <w:p>
       <w:pPr>
@@ -3860,6 +3866,7 @@
         <w:rPr>
           <w:lang w:val="it-IT"/>
         </w:rPr>
+        <w:lastRenderedPageBreak/>
         <w:t>4</w:t>
       </w:r>
       <w:r>
@@ -3903,7 +3910,6 @@
         <w:rPr>
           <w:lang w:val="it-IT"/>
         </w:rPr>
-        <w:lastRenderedPageBreak/>
         <w:t>5</w:t>
       </w:r>
       <w:r>
@@ -4507,6 +4513,7 @@
         <w:rPr>
           <w:lang w:val="it-IT"/>
         </w:rPr>
+        <w:lastRenderedPageBreak/>
         <w:t>1</w:t>
       </w:r>
       <w:r>
@@ -4599,579 +4606,579 @@
         <w:rPr>
           <w:lang w:val="it-IT"/>
         </w:rPr>
+        <w:t xml:space="preserve">3) </w:t>
+      </w:r>
+      <w:r>
+        <w:rPr>
+          <w:lang w:val="it-IT"/>
+        </w:rPr>
+        <w:t>updatemailpaziente($paziente)</w:t>
+      </w:r>
+      <w:r>
+        <w:rPr>
+          <w:lang w:val="it-IT"/>
+        </w:rPr>
+        <w:t xml:space="preserve"> </w:t>
+      </w:r>
+      <w:r>
+        <w:rPr>
+          <w:lang w:val="it-IT"/>
+        </w:rPr>
+        <w:t xml:space="preserve">-&gt; </w:t>
+      </w:r>
+      <w:r>
+        <w:rPr>
+          <w:lang w:val="it-IT"/>
+        </w:rPr>
+        <w:t xml:space="preserve">Metodo per aggiornare la mail di un paziente dando in input l'oggetto paziente </w:t>
+      </w:r>
+    </w:p>
+    <w:p>
+      <w:pPr>
+        <w:rPr>
+          <w:color w:val="747474" w:themeColor="background2" w:themeShade="80"/>
+          <w:lang w:val="it-IT"/>
+        </w:rPr>
+      </w:pPr>
+      <w:r>
+        <w:rPr>
+          <w:lang w:val="it-IT"/>
+        </w:rPr>
+        <w:t xml:space="preserve">4) </w:t>
+      </w:r>
+      <w:r>
+        <w:rPr>
+          <w:lang w:val="it-IT"/>
+        </w:rPr>
+        <w:t>updatepasswordpaziente($paziente)</w:t>
+      </w:r>
+      <w:r>
+        <w:rPr>
+          <w:lang w:val="it-IT"/>
+        </w:rPr>
+        <w:t>-&gt;</w:t>
+      </w:r>
+      <w:r>
+        <w:rPr>
+          <w:lang w:val="it-IT"/>
+        </w:rPr>
+        <w:t xml:space="preserve"> </w:t>
+      </w:r>
+      <w:r>
+        <w:rPr>
+          <w:lang w:val="it-IT"/>
+        </w:rPr>
+        <w:t>Metodo per aggiornare la password di un paziente dando in input l'oggetto paziente</w:t>
+      </w:r>
+    </w:p>
+    <w:p>
+      <w:pPr>
+        <w:rPr>
+          <w:color w:val="747474" w:themeColor="background2" w:themeShade="80"/>
+          <w:lang w:val="it-IT"/>
+        </w:rPr>
+      </w:pPr>
+      <w:r>
+        <w:rPr>
+          <w:color w:val="747474" w:themeColor="background2" w:themeShade="80"/>
+          <w:lang w:val="it-IT"/>
+        </w:rPr>
+        <w:t>Medico</w:t>
+      </w:r>
+    </w:p>
+    <w:p>
+      <w:pPr>
+        <w:rPr>
+          <w:color w:val="196B24" w:themeColor="accent3"/>
+          <w:lang w:val="it-IT"/>
+        </w:rPr>
+      </w:pPr>
+      <w:r>
+        <w:rPr>
+          <w:lang w:val="it-IT"/>
+        </w:rPr>
+        <w:t>1</w:t>
+      </w:r>
+      <w:r>
+        <w:rPr>
+          <w:lang w:val="it-IT"/>
+        </w:rPr>
+        <w:t>)</w:t>
+      </w:r>
+      <w:r>
+        <w:rPr>
+          <w:lang w:val="it-IT"/>
+        </w:rPr>
+        <w:t xml:space="preserve"> </w:t>
+      </w:r>
+      <w:r>
+        <w:rPr>
+          <w:lang w:val="it-IT"/>
+        </w:rPr>
+        <w:t>updateinfomedico($medico)</w:t>
+      </w:r>
+      <w:r>
+        <w:rPr>
+          <w:lang w:val="it-IT"/>
+        </w:rPr>
+        <w:t>-&gt;</w:t>
+      </w:r>
+      <w:r>
+        <w:rPr>
+          <w:lang w:val="it-IT"/>
+        </w:rPr>
+        <w:t xml:space="preserve"> Metodo per aggiornare costo e propic di un medico dando in input l'oggetto medico</w:t>
+      </w:r>
+    </w:p>
+    <w:p>
+      <w:pPr>
+        <w:rPr>
+          <w:lang w:val="it-IT"/>
+        </w:rPr>
+      </w:pPr>
+      <w:r>
+        <w:rPr>
+          <w:lang w:val="it-IT"/>
+        </w:rPr>
+        <w:t>2</w:t>
+      </w:r>
+      <w:r>
+        <w:rPr>
+          <w:lang w:val="it-IT"/>
+        </w:rPr>
+        <w:t>)</w:t>
+      </w:r>
+      <w:r>
+        <w:rPr>
+          <w:lang w:val="it-IT"/>
+        </w:rPr>
+        <w:t xml:space="preserve"> </w:t>
+      </w:r>
+      <w:r>
+        <w:rPr>
+          <w:lang w:val="it-IT"/>
+        </w:rPr>
+        <w:t>aggiornabanmedico($medico</w:t>
+      </w:r>
+      <w:r>
+        <w:rPr>
+          <w:lang w:val="it-IT"/>
+        </w:rPr>
+        <w:t>)</w:t>
+      </w:r>
+      <w:r>
+        <w:rPr>
+          <w:lang w:val="it-IT"/>
+        </w:rPr>
+        <w:t xml:space="preserve">-&gt; </w:t>
+      </w:r>
+      <w:r>
+        <w:rPr>
+          <w:lang w:val="it-IT"/>
+        </w:rPr>
+        <w:t>M</w:t>
+      </w:r>
+      <w:r>
+        <w:rPr>
+          <w:lang w:val="it-IT"/>
+        </w:rPr>
+        <w:t xml:space="preserve">etodo che aggiorna l'attributo "attivo" di un medico per bannarlo o sbannarlo dando in input l'oggetto medico </w:t>
+      </w:r>
+    </w:p>
+    <w:p>
+      <w:pPr>
+        <w:rPr>
+          <w:color w:val="196B24" w:themeColor="accent3"/>
+          <w:lang w:val="it-IT"/>
+        </w:rPr>
+      </w:pPr>
+      <w:r>
+        <w:rPr>
+          <w:lang w:val="it-IT"/>
+        </w:rPr>
+        <w:t>3)</w:t>
+      </w:r>
+      <w:r>
+        <w:rPr>
+          <w:lang w:val="it-IT"/>
+        </w:rPr>
+        <w:t xml:space="preserve"> </w:t>
+      </w:r>
+      <w:r>
+        <w:rPr>
+          <w:lang w:val="it-IT"/>
+        </w:rPr>
+        <w:t xml:space="preserve">updatemailmedico($medico) </w:t>
+      </w:r>
+      <w:r>
+        <w:rPr>
+          <w:lang w:val="it-IT"/>
+        </w:rPr>
+        <w:t xml:space="preserve">-&gt; </w:t>
+      </w:r>
+      <w:r>
+        <w:rPr>
+          <w:lang w:val="it-IT"/>
+        </w:rPr>
+        <w:t>Metodo per aggiornare la mail di un medico dando in input l'oggetto medico</w:t>
+      </w:r>
+    </w:p>
+    <w:p>
+      <w:pPr>
+        <w:rPr>
+          <w:lang w:val="it-IT"/>
+        </w:rPr>
+      </w:pPr>
+      <w:r>
+        <w:rPr>
+          <w:lang w:val="it-IT"/>
+        </w:rPr>
+        <w:t>4</w:t>
+      </w:r>
+      <w:r>
+        <w:rPr>
+          <w:lang w:val="it-IT"/>
+        </w:rPr>
+        <w:t>)</w:t>
+      </w:r>
+      <w:r>
+        <w:rPr>
+          <w:lang w:val="it-IT"/>
+        </w:rPr>
+        <w:t xml:space="preserve"> updatepasswordmedico($medico)</w:t>
+      </w:r>
+      <w:r>
+        <w:rPr>
+          <w:lang w:val="it-IT"/>
+        </w:rPr>
+        <w:t xml:space="preserve">-&gt; </w:t>
+      </w:r>
+      <w:r>
+        <w:rPr>
+          <w:lang w:val="it-IT"/>
+        </w:rPr>
+        <w:t xml:space="preserve">metodo per aggiornare la password di un medico dando in input l'oggetto medico </w:t>
+      </w:r>
+    </w:p>
+    <w:p>
+      <w:pPr>
+        <w:rPr>
+          <w:lang w:val="it-IT"/>
+        </w:rPr>
+      </w:pPr>
+      <w:r>
+        <w:rPr>
+          <w:lang w:val="it-IT"/>
+        </w:rPr>
+        <w:t>5</w:t>
+      </w:r>
+      <w:r>
+        <w:rPr>
+          <w:lang w:val="it-IT"/>
+        </w:rPr>
+        <w:t>)</w:t>
+      </w:r>
+      <w:r>
+        <w:rPr>
+          <w:lang w:val="it-IT"/>
+        </w:rPr>
+        <w:t xml:space="preserve"> </w:t>
+      </w:r>
+      <w:r>
+        <w:rPr>
+          <w:lang w:val="it-IT"/>
+        </w:rPr>
+        <w:t>updatemedicopropic($medico)</w:t>
+      </w:r>
+      <w:r>
+        <w:rPr>
+          <w:lang w:val="it-IT"/>
+        </w:rPr>
+        <w:t xml:space="preserve">-&gt; </w:t>
+      </w:r>
+      <w:r>
+        <w:rPr>
+          <w:lang w:val="it-IT"/>
+        </w:rPr>
+        <w:t>Metodo per aggiornare sul db il campo IdImmagine dando in pasto l'oggetto medico</w:t>
+      </w:r>
+      <w:r>
+        <w:rPr>
+          <w:lang w:val="it-IT"/>
+        </w:rPr>
+        <w:t xml:space="preserve"> ((</w:t>
+      </w:r>
+      <w:r>
+        <w:rPr>
+          <w:color w:val="FF0000"/>
+          <w:lang w:val="it-IT"/>
+        </w:rPr>
+        <w:t>ATTENZIONE, DA TESTARE</w:t>
+      </w:r>
+      <w:r>
+        <w:rPr>
+          <w:lang w:val="it-IT"/>
+        </w:rPr>
+        <w:t>))</w:t>
+      </w:r>
+    </w:p>
+    <w:p>
+      <w:pPr>
+        <w:rPr>
+          <w:lang w:val="it-IT"/>
+        </w:rPr>
+      </w:pPr>
+      <w:r>
+        <w:rPr>
+          <w:lang w:val="it-IT"/>
+        </w:rPr>
+        <w:t>6</w:t>
+      </w:r>
+      <w:r>
+        <w:rPr>
+          <w:lang w:val="it-IT"/>
+        </w:rPr>
+        <w:t xml:space="preserve">) </w:t>
+      </w:r>
+      <w:r>
+        <w:rPr>
+          <w:lang w:val="it-IT"/>
+        </w:rPr>
+        <w:t>caricaimmaginemedico(EImmagine $immagine, EMedico $medico)</w:t>
+      </w:r>
+      <w:r>
+        <w:rPr>
+          <w:lang w:val="it-IT"/>
+        </w:rPr>
+        <w:t>-&gt;</w:t>
+      </w:r>
+      <w:r>
+        <w:rPr>
+          <w:lang w:val="it-IT"/>
+        </w:rPr>
+        <w:t xml:space="preserve"> Metodo che salva l'immagine nel db e come propic del medico (INSIEME)</w:t>
+      </w:r>
+      <w:r>
+        <w:rPr>
+          <w:lang w:val="it-IT"/>
+        </w:rPr>
+        <w:t xml:space="preserve"> ((</w:t>
+      </w:r>
+      <w:r>
+        <w:rPr>
+          <w:color w:val="FF0000"/>
+          <w:lang w:val="it-IT"/>
+        </w:rPr>
+        <w:t>SOSTITUTO DEL PRECEDENTE</w:t>
+      </w:r>
+      <w:r>
+        <w:rPr>
+          <w:lang w:val="it-IT"/>
+        </w:rPr>
+        <w:t>))</w:t>
+      </w:r>
+    </w:p>
+    <w:p>
+      <w:pPr>
+        <w:rPr>
+          <w:lang w:val="it-IT"/>
+        </w:rPr>
+      </w:pPr>
+      <w:r>
+        <w:rPr>
+          <w:lang w:val="it-IT"/>
+        </w:rPr>
+        <w:t xml:space="preserve">7) </w:t>
+      </w:r>
+      <w:r>
+        <w:rPr>
+          <w:lang w:val="it-IT"/>
+        </w:rPr>
+        <w:t>updateimmaginereferto($referto)</w:t>
+      </w:r>
+      <w:r>
+        <w:rPr>
+          <w:lang w:val="it-IT"/>
+        </w:rPr>
+        <w:t xml:space="preserve">-&gt; </w:t>
+      </w:r>
+      <w:r>
+        <w:rPr>
+          <w:lang w:val="it-IT"/>
+        </w:rPr>
+        <w:t>Metodo per aggiornare sul db il campo IdImmagine dando in pasto l'oggetto referto</w:t>
+      </w:r>
+      <w:r>
+        <w:rPr>
+          <w:lang w:val="it-IT"/>
+        </w:rPr>
+        <w:t xml:space="preserve"> ((</w:t>
+      </w:r>
+      <w:r>
+        <w:rPr>
+          <w:color w:val="FF0000"/>
+          <w:lang w:val="it-IT"/>
+        </w:rPr>
+        <w:t>ATTENZIONE, DA TESTARE</w:t>
+      </w:r>
+      <w:r>
+        <w:rPr>
+          <w:lang w:val="it-IT"/>
+        </w:rPr>
+        <w:t>))</w:t>
+      </w:r>
+    </w:p>
+    <w:p>
+      <w:pPr>
+        <w:rPr>
+          <w:lang w:val="it-IT"/>
+        </w:rPr>
+      </w:pPr>
+      <w:r>
+        <w:rPr>
+          <w:lang w:val="it-IT"/>
+        </w:rPr>
+        <w:t>8</w:t>
+      </w:r>
+      <w:r>
+        <w:rPr>
+          <w:lang w:val="it-IT"/>
+        </w:rPr>
+        <w:t>)</w:t>
+      </w:r>
+      <w:r>
+        <w:rPr>
+          <w:lang w:val="it-IT"/>
+        </w:rPr>
+        <w:t xml:space="preserve"> </w:t>
+      </w:r>
+      <w:r>
+        <w:rPr>
+          <w:lang w:val="it-IT"/>
+        </w:rPr>
+        <w:t xml:space="preserve">caricaimmaginereferto(EImmagine $immagine, EReferto $referto) </w:t>
+      </w:r>
+      <w:r>
+        <w:rPr>
+          <w:lang w:val="it-IT"/>
+        </w:rPr>
+        <w:t>)</w:t>
+      </w:r>
+      <w:r>
+        <w:rPr>
+          <w:lang w:val="it-IT"/>
+        </w:rPr>
+        <w:t>-&gt;</w:t>
+      </w:r>
+      <w:r>
+        <w:rPr>
+          <w:lang w:val="it-IT"/>
+        </w:rPr>
+        <w:t xml:space="preserve"> Metodo che salva l'immagine nel db e come contenuto del referto (INSIEME)</w:t>
+      </w:r>
+      <w:r>
+        <w:rPr>
+          <w:lang w:val="it-IT"/>
+        </w:rPr>
+        <w:t xml:space="preserve"> ((</w:t>
+      </w:r>
+      <w:r>
+        <w:rPr>
+          <w:color w:val="FF0000"/>
+          <w:lang w:val="it-IT"/>
+        </w:rPr>
+        <w:t>SOSTITUTO DEL PRECEDENTE</w:t>
+      </w:r>
+      <w:r>
+        <w:rPr>
+          <w:lang w:val="it-IT"/>
+        </w:rPr>
+        <w:t>))</w:t>
+      </w:r>
+    </w:p>
+    <w:p>
+      <w:pPr>
+        <w:rPr>
+          <w:lang w:val="it-IT"/>
+        </w:rPr>
+      </w:pPr>
+      <w:r>
+        <w:rPr>
+          <w:lang w:val="it-IT"/>
+        </w:rPr>
+        <w:t>9</w:t>
+      </w:r>
+      <w:r>
+        <w:rPr>
+          <w:lang w:val="it-IT"/>
+        </w:rPr>
+        <w:t>)</w:t>
+      </w:r>
+      <w:r>
+        <w:rPr>
+          <w:lang w:val="it-IT"/>
+        </w:rPr>
+        <w:t xml:space="preserve"> updateCommentBan($comment)</w:t>
+      </w:r>
+      <w:r>
+        <w:rPr>
+          <w:lang w:val="it-IT"/>
+        </w:rPr>
+        <w:t xml:space="preserve">-&gt; per una eventuale modifica delle recensioni </w:t>
+      </w:r>
+    </w:p>
+    <w:p>
+      <w:pPr>
+        <w:rPr>
+          <w:lang w:val="it-IT"/>
+        </w:rPr>
+      </w:pPr>
+      <w:r>
+        <w:rPr>
+          <w:lang w:val="it-IT"/>
+        </w:rPr>
+        <w:t>((</w:t>
+      </w:r>
+      <w:r>
+        <w:rPr>
+          <w:color w:val="FF0000"/>
+          <w:lang w:val="it-IT"/>
+        </w:rPr>
+        <w:t>NON REALIZZATO</w:t>
+      </w:r>
+      <w:r>
+        <w:rPr>
+          <w:color w:val="FF0000"/>
+          <w:lang w:val="it-IT"/>
+        </w:rPr>
+        <w:tab/>
+      </w:r>
+      <w:r>
+        <w:rPr>
+          <w:lang w:val="it-IT"/>
+        </w:rPr>
+        <w:t>))</w:t>
+      </w:r>
+    </w:p>
+    <w:p>
+      <w:pPr>
+        <w:rPr>
+          <w:lang w:val="it-IT"/>
+        </w:rPr>
+      </w:pPr>
+    </w:p>
+    <w:p>
+      <w:pPr>
+        <w:rPr>
+          <w:color w:val="FF0000"/>
+          <w:lang w:val="it-IT"/>
+        </w:rPr>
+      </w:pPr>
+      <w:r>
+        <w:rPr>
+          <w:lang w:val="it-IT"/>
+        </w:rPr>
         <w:lastRenderedPageBreak/>
-        <w:t xml:space="preserve">3) </w:t>
-      </w:r>
-      <w:r>
-        <w:rPr>
-          <w:lang w:val="it-IT"/>
-        </w:rPr>
-        <w:t>updatemailpaziente($paziente)</w:t>
-      </w:r>
-      <w:r>
-        <w:rPr>
-          <w:lang w:val="it-IT"/>
-        </w:rPr>
-        <w:t xml:space="preserve"> </w:t>
-      </w:r>
-      <w:r>
-        <w:rPr>
-          <w:lang w:val="it-IT"/>
-        </w:rPr>
-        <w:t xml:space="preserve">-&gt; </w:t>
-      </w:r>
-      <w:r>
-        <w:rPr>
-          <w:lang w:val="it-IT"/>
-        </w:rPr>
-        <w:t xml:space="preserve">Metodo per aggiornare la mail di un paziente dando in input l'oggetto paziente </w:t>
-      </w:r>
-    </w:p>
-    <w:p>
-      <w:pPr>
-        <w:rPr>
-          <w:color w:val="747474" w:themeColor="background2" w:themeShade="80"/>
-          <w:lang w:val="it-IT"/>
-        </w:rPr>
-      </w:pPr>
-      <w:r>
-        <w:rPr>
-          <w:lang w:val="it-IT"/>
-        </w:rPr>
-        <w:t xml:space="preserve">4) </w:t>
-      </w:r>
-      <w:r>
-        <w:rPr>
-          <w:lang w:val="it-IT"/>
-        </w:rPr>
-        <w:t>updatepasswordpaziente($paziente)</w:t>
-      </w:r>
-      <w:r>
-        <w:rPr>
-          <w:lang w:val="it-IT"/>
-        </w:rPr>
-        <w:t>-&gt;</w:t>
-      </w:r>
-      <w:r>
-        <w:rPr>
-          <w:lang w:val="it-IT"/>
-        </w:rPr>
-        <w:t xml:space="preserve"> </w:t>
-      </w:r>
-      <w:r>
-        <w:rPr>
-          <w:lang w:val="it-IT"/>
-        </w:rPr>
-        <w:t>Metodo per aggiornare la password di un paziente dando in input l'oggetto paziente</w:t>
-      </w:r>
-    </w:p>
-    <w:p>
-      <w:pPr>
-        <w:rPr>
-          <w:color w:val="747474" w:themeColor="background2" w:themeShade="80"/>
-          <w:lang w:val="it-IT"/>
-        </w:rPr>
-      </w:pPr>
-      <w:r>
-        <w:rPr>
-          <w:color w:val="747474" w:themeColor="background2" w:themeShade="80"/>
-          <w:lang w:val="it-IT"/>
-        </w:rPr>
-        <w:t>Medico</w:t>
-      </w:r>
-    </w:p>
-    <w:p>
-      <w:pPr>
-        <w:rPr>
-          <w:color w:val="196B24" w:themeColor="accent3"/>
-          <w:lang w:val="it-IT"/>
-        </w:rPr>
-      </w:pPr>
-      <w:r>
-        <w:rPr>
-          <w:lang w:val="it-IT"/>
-        </w:rPr>
-        <w:t>1</w:t>
-      </w:r>
-      <w:r>
-        <w:rPr>
-          <w:lang w:val="it-IT"/>
-        </w:rPr>
-        <w:t>)</w:t>
-      </w:r>
-      <w:r>
-        <w:rPr>
-          <w:lang w:val="it-IT"/>
-        </w:rPr>
-        <w:t xml:space="preserve"> </w:t>
-      </w:r>
-      <w:r>
-        <w:rPr>
-          <w:lang w:val="it-IT"/>
-        </w:rPr>
-        <w:t>updateinfomedico($medico)</w:t>
-      </w:r>
-      <w:r>
-        <w:rPr>
-          <w:lang w:val="it-IT"/>
-        </w:rPr>
-        <w:t>-&gt;</w:t>
-      </w:r>
-      <w:r>
-        <w:rPr>
-          <w:lang w:val="it-IT"/>
-        </w:rPr>
-        <w:t xml:space="preserve"> Metodo per aggiornare costo e propic di un medico dando in input l'oggetto medico</w:t>
-      </w:r>
-    </w:p>
-    <w:p>
-      <w:pPr>
-        <w:rPr>
-          <w:lang w:val="it-IT"/>
-        </w:rPr>
-      </w:pPr>
-      <w:r>
-        <w:rPr>
-          <w:lang w:val="it-IT"/>
-        </w:rPr>
-        <w:t>2</w:t>
-      </w:r>
-      <w:r>
-        <w:rPr>
-          <w:lang w:val="it-IT"/>
-        </w:rPr>
-        <w:t>)</w:t>
-      </w:r>
-      <w:r>
-        <w:rPr>
-          <w:lang w:val="it-IT"/>
-        </w:rPr>
-        <w:t xml:space="preserve"> </w:t>
-      </w:r>
-      <w:r>
-        <w:rPr>
-          <w:lang w:val="it-IT"/>
-        </w:rPr>
-        <w:t>aggiornabanmedico($medico</w:t>
-      </w:r>
-      <w:r>
-        <w:rPr>
-          <w:lang w:val="it-IT"/>
-        </w:rPr>
-        <w:t>)</w:t>
-      </w:r>
-      <w:r>
-        <w:rPr>
-          <w:lang w:val="it-IT"/>
-        </w:rPr>
-        <w:t xml:space="preserve">-&gt; </w:t>
-      </w:r>
-      <w:r>
-        <w:rPr>
-          <w:lang w:val="it-IT"/>
-        </w:rPr>
-        <w:t>M</w:t>
-      </w:r>
-      <w:r>
-        <w:rPr>
-          <w:lang w:val="it-IT"/>
-        </w:rPr>
-        <w:t xml:space="preserve">etodo che aggiorna l'attributo "attivo" di un medico per bannarlo o sbannarlo dando in input l'oggetto medico </w:t>
-      </w:r>
-    </w:p>
-    <w:p>
-      <w:pPr>
-        <w:rPr>
-          <w:color w:val="196B24" w:themeColor="accent3"/>
-          <w:lang w:val="it-IT"/>
-        </w:rPr>
-      </w:pPr>
-      <w:r>
-        <w:rPr>
-          <w:lang w:val="it-IT"/>
-        </w:rPr>
-        <w:t>3)</w:t>
-      </w:r>
-      <w:r>
-        <w:rPr>
-          <w:lang w:val="it-IT"/>
-        </w:rPr>
-        <w:t xml:space="preserve"> </w:t>
-      </w:r>
-      <w:r>
-        <w:rPr>
-          <w:lang w:val="it-IT"/>
-        </w:rPr>
-        <w:t xml:space="preserve">updatemailmedico($medico) </w:t>
-      </w:r>
-      <w:r>
-        <w:rPr>
-          <w:lang w:val="it-IT"/>
-        </w:rPr>
-        <w:t xml:space="preserve">-&gt; </w:t>
-      </w:r>
-      <w:r>
-        <w:rPr>
-          <w:lang w:val="it-IT"/>
-        </w:rPr>
-        <w:t>Metodo per aggiornare la mail di un medico dando in input l'oggetto medico</w:t>
-      </w:r>
-    </w:p>
-    <w:p>
-      <w:pPr>
-        <w:rPr>
-          <w:lang w:val="it-IT"/>
-        </w:rPr>
-      </w:pPr>
-      <w:r>
-        <w:rPr>
-          <w:lang w:val="it-IT"/>
-        </w:rPr>
-        <w:t>4</w:t>
-      </w:r>
-      <w:r>
-        <w:rPr>
-          <w:lang w:val="it-IT"/>
-        </w:rPr>
-        <w:t>)</w:t>
-      </w:r>
-      <w:r>
-        <w:rPr>
-          <w:lang w:val="it-IT"/>
-        </w:rPr>
-        <w:t xml:space="preserve"> updatepasswordmedico($medico)</w:t>
-      </w:r>
-      <w:r>
-        <w:rPr>
-          <w:lang w:val="it-IT"/>
-        </w:rPr>
-        <w:t xml:space="preserve">-&gt; </w:t>
-      </w:r>
-      <w:r>
-        <w:rPr>
-          <w:lang w:val="it-IT"/>
-        </w:rPr>
-        <w:t xml:space="preserve">metodo per aggiornare la password di un medico dando in input l'oggetto medico </w:t>
-      </w:r>
-    </w:p>
-    <w:p>
-      <w:pPr>
-        <w:rPr>
-          <w:lang w:val="it-IT"/>
-        </w:rPr>
-      </w:pPr>
-      <w:r>
-        <w:rPr>
-          <w:lang w:val="it-IT"/>
-        </w:rPr>
-        <w:t>5</w:t>
-      </w:r>
-      <w:r>
-        <w:rPr>
-          <w:lang w:val="it-IT"/>
-        </w:rPr>
-        <w:t>)</w:t>
-      </w:r>
-      <w:r>
-        <w:rPr>
-          <w:lang w:val="it-IT"/>
-        </w:rPr>
-        <w:t xml:space="preserve"> </w:t>
-      </w:r>
-      <w:r>
-        <w:rPr>
-          <w:lang w:val="it-IT"/>
-        </w:rPr>
-        <w:t>updatemedicopropic($medico)</w:t>
-      </w:r>
-      <w:r>
-        <w:rPr>
-          <w:lang w:val="it-IT"/>
-        </w:rPr>
-        <w:t xml:space="preserve">-&gt; </w:t>
-      </w:r>
-      <w:r>
-        <w:rPr>
-          <w:lang w:val="it-IT"/>
-        </w:rPr>
-        <w:t>Metodo per aggiornare sul db il campo IdImmagine dando in pasto l'oggetto medico</w:t>
-      </w:r>
-      <w:r>
-        <w:rPr>
-          <w:lang w:val="it-IT"/>
-        </w:rPr>
-        <w:t xml:space="preserve"> ((</w:t>
-      </w:r>
-      <w:r>
-        <w:rPr>
-          <w:color w:val="FF0000"/>
-          <w:lang w:val="it-IT"/>
-        </w:rPr>
-        <w:t>ATTENZIONE, DA TESTARE</w:t>
-      </w:r>
-      <w:r>
-        <w:rPr>
-          <w:lang w:val="it-IT"/>
-        </w:rPr>
-        <w:t>))</w:t>
-      </w:r>
-    </w:p>
-    <w:p>
-      <w:pPr>
-        <w:rPr>
-          <w:lang w:val="it-IT"/>
-        </w:rPr>
-      </w:pPr>
-      <w:r>
-        <w:rPr>
-          <w:lang w:val="it-IT"/>
-        </w:rPr>
-        <w:t>6</w:t>
-      </w:r>
-      <w:r>
-        <w:rPr>
-          <w:lang w:val="it-IT"/>
-        </w:rPr>
-        <w:t xml:space="preserve">) </w:t>
-      </w:r>
-      <w:r>
-        <w:rPr>
-          <w:lang w:val="it-IT"/>
-        </w:rPr>
-        <w:t>caricaimmaginemedico(EImmagine $immagine, EMedico $medico)</w:t>
-      </w:r>
-      <w:r>
-        <w:rPr>
-          <w:lang w:val="it-IT"/>
-        </w:rPr>
-        <w:t>-&gt;</w:t>
-      </w:r>
-      <w:r>
-        <w:rPr>
-          <w:lang w:val="it-IT"/>
-        </w:rPr>
-        <w:t xml:space="preserve"> Metodo che salva l'immagine nel db e come propic del medico (INSIEME)</w:t>
-      </w:r>
-      <w:r>
-        <w:rPr>
-          <w:lang w:val="it-IT"/>
-        </w:rPr>
-        <w:t xml:space="preserve"> ((</w:t>
-      </w:r>
-      <w:r>
-        <w:rPr>
-          <w:color w:val="FF0000"/>
-          <w:lang w:val="it-IT"/>
-        </w:rPr>
-        <w:t>SOSTITUTO DEL PRECEDENTE</w:t>
-      </w:r>
-      <w:r>
-        <w:rPr>
-          <w:lang w:val="it-IT"/>
-        </w:rPr>
-        <w:t>))</w:t>
-      </w:r>
-    </w:p>
-    <w:p>
-      <w:pPr>
-        <w:rPr>
-          <w:lang w:val="it-IT"/>
-        </w:rPr>
-      </w:pPr>
-      <w:r>
-        <w:rPr>
-          <w:lang w:val="it-IT"/>
-        </w:rPr>
-        <w:t xml:space="preserve">7) </w:t>
-      </w:r>
-      <w:r>
-        <w:rPr>
-          <w:lang w:val="it-IT"/>
-        </w:rPr>
-        <w:t>updateimmaginereferto($referto)</w:t>
-      </w:r>
-      <w:r>
-        <w:rPr>
-          <w:lang w:val="it-IT"/>
-        </w:rPr>
-        <w:t xml:space="preserve">-&gt; </w:t>
-      </w:r>
-      <w:r>
-        <w:rPr>
-          <w:lang w:val="it-IT"/>
-        </w:rPr>
-        <w:t>Metodo per aggiornare sul db il campo IdImmagine dando in pasto l'oggetto referto</w:t>
-      </w:r>
-      <w:r>
-        <w:rPr>
-          <w:lang w:val="it-IT"/>
-        </w:rPr>
-        <w:t xml:space="preserve"> ((</w:t>
-      </w:r>
-      <w:r>
-        <w:rPr>
-          <w:color w:val="FF0000"/>
-          <w:lang w:val="it-IT"/>
-        </w:rPr>
-        <w:t>ATTENZIONE, DA TESTARE</w:t>
-      </w:r>
-      <w:r>
-        <w:rPr>
-          <w:lang w:val="it-IT"/>
-        </w:rPr>
-        <w:t>))</w:t>
-      </w:r>
-    </w:p>
-    <w:p>
-      <w:pPr>
-        <w:rPr>
-          <w:lang w:val="it-IT"/>
-        </w:rPr>
-      </w:pPr>
-      <w:r>
-        <w:rPr>
-          <w:lang w:val="it-IT"/>
-        </w:rPr>
-        <w:t>8</w:t>
-      </w:r>
-      <w:r>
-        <w:rPr>
-          <w:lang w:val="it-IT"/>
-        </w:rPr>
-        <w:t>)</w:t>
-      </w:r>
-      <w:r>
-        <w:rPr>
-          <w:lang w:val="it-IT"/>
-        </w:rPr>
-        <w:t xml:space="preserve"> </w:t>
-      </w:r>
-      <w:r>
-        <w:rPr>
-          <w:lang w:val="it-IT"/>
-        </w:rPr>
-        <w:t xml:space="preserve">caricaimmaginereferto(EImmagine $immagine, EReferto $referto) </w:t>
-      </w:r>
-      <w:r>
-        <w:rPr>
-          <w:lang w:val="it-IT"/>
-        </w:rPr>
-        <w:t>)</w:t>
-      </w:r>
-      <w:r>
-        <w:rPr>
-          <w:lang w:val="it-IT"/>
-        </w:rPr>
-        <w:t>-&gt;</w:t>
-      </w:r>
-      <w:r>
-        <w:rPr>
-          <w:lang w:val="it-IT"/>
-        </w:rPr>
-        <w:t xml:space="preserve"> Metodo che salva l'immagine nel db e come contenuto del referto (INSIEME)</w:t>
-      </w:r>
-      <w:r>
-        <w:rPr>
-          <w:lang w:val="it-IT"/>
-        </w:rPr>
-        <w:t xml:space="preserve"> ((</w:t>
-      </w:r>
-      <w:r>
-        <w:rPr>
-          <w:color w:val="FF0000"/>
-          <w:lang w:val="it-IT"/>
-        </w:rPr>
-        <w:t>SOSTITUTO DEL PRECEDENTE</w:t>
-      </w:r>
-      <w:r>
-        <w:rPr>
-          <w:lang w:val="it-IT"/>
-        </w:rPr>
-        <w:t>))</w:t>
-      </w:r>
-    </w:p>
-    <w:p>
-      <w:pPr>
-        <w:rPr>
-          <w:lang w:val="it-IT"/>
-        </w:rPr>
-      </w:pPr>
-      <w:r>
-        <w:rPr>
-          <w:lang w:val="it-IT"/>
-        </w:rPr>
-        <w:t>9</w:t>
-      </w:r>
-      <w:r>
-        <w:rPr>
-          <w:lang w:val="it-IT"/>
-        </w:rPr>
-        <w:t>)</w:t>
-      </w:r>
-      <w:r>
-        <w:rPr>
-          <w:lang w:val="it-IT"/>
-        </w:rPr>
-        <w:t xml:space="preserve"> updateCommentBan($comment)</w:t>
-      </w:r>
-      <w:r>
-        <w:rPr>
-          <w:lang w:val="it-IT"/>
-        </w:rPr>
-        <w:t xml:space="preserve">-&gt; per una eventuale modifica delle recensioni </w:t>
-      </w:r>
-    </w:p>
-    <w:p>
-      <w:pPr>
-        <w:rPr>
-          <w:lang w:val="it-IT"/>
-        </w:rPr>
-      </w:pPr>
-      <w:r>
-        <w:rPr>
-          <w:lang w:val="it-IT"/>
-        </w:rPr>
-        <w:t>((</w:t>
-      </w:r>
-      <w:r>
-        <w:rPr>
-          <w:color w:val="FF0000"/>
-          <w:lang w:val="it-IT"/>
-        </w:rPr>
-        <w:t>NON REALIZZATO</w:t>
-      </w:r>
-      <w:r>
-        <w:rPr>
-          <w:color w:val="FF0000"/>
-          <w:lang w:val="it-IT"/>
-        </w:rPr>
-        <w:tab/>
-      </w:r>
-      <w:r>
-        <w:rPr>
-          <w:lang w:val="it-IT"/>
-        </w:rPr>
-        <w:t>))</w:t>
-      </w:r>
-    </w:p>
-    <w:p>
-      <w:pPr>
-        <w:rPr>
-          <w:lang w:val="it-IT"/>
-        </w:rPr>
-      </w:pPr>
-    </w:p>
-    <w:p>
-      <w:pPr>
-        <w:rPr>
-          <w:color w:val="FF0000"/>
-          <w:lang w:val="it-IT"/>
-        </w:rPr>
-      </w:pPr>
-      <w:r>
-        <w:rPr>
-          <w:lang w:val="it-IT"/>
-        </w:rPr>
         <w:t xml:space="preserve">Magari  è da implementare una visualizazzione delle recensioni fatte solo da utenti attivi e non disattivati </w:t>
       </w:r>
       <w:r>
@@ -5260,7 +5267,6 @@
         <w:rPr>
           <w:lang w:val="it-IT"/>
         </w:rPr>
-        <w:lastRenderedPageBreak/>
         <w:t>2</w:t>
       </w:r>
       <w:r>

</xml_diff>